<commit_message>
Finish report, update graphics, modify checkInvite
</commit_message>
<xml_diff>
--- a/lab-01/report/lab1_report.docx
+++ b/lab-01/report/lab1_report.docx
@@ -1,6 +1,6 @@
 
 <file path=word/document.xml><?xml version="1.0" encoding="utf-8"?>
-<w:document xmlns:wpc="http://schemas.microsoft.com/office/word/2010/wordprocessingCanvas" xmlns:cx="http://schemas.microsoft.com/office/drawing/2014/chartex" xmlns:mc="http://schemas.openxmlformats.org/markup-compatibility/2006" xmlns:o="urn:schemas-microsoft-com:office:office" xmlns:r="http://schemas.openxmlformats.org/officeDocument/2006/relationships" xmlns:m="http://schemas.openxmlformats.org/officeDocument/2006/math" xmlns:v="urn:schemas-microsoft-com:vml" xmlns:wp14="http://schemas.microsoft.com/office/word/2010/wordprocessingDrawing" xmlns:wp="http://schemas.openxmlformats.org/drawingml/2006/wordprocessingDrawing" xmlns:w10="urn:schemas-microsoft-com:office:word" xmlns:w="http://schemas.openxmlformats.org/wordprocessingml/2006/main" xmlns:w14="http://schemas.microsoft.com/office/word/2010/wordml" xmlns:w15="http://schemas.microsoft.com/office/word/2012/wordml" xmlns:w16se="http://schemas.microsoft.com/office/word/2015/wordml/symex" xmlns:wpg="http://schemas.microsoft.com/office/word/2010/wordprocessingGroup" xmlns:wpi="http://schemas.microsoft.com/office/word/2010/wordprocessingInk" xmlns:wne="http://schemas.microsoft.com/office/word/2006/wordml" xmlns:wps="http://schemas.microsoft.com/office/word/2010/wordprocessingShape" mc:Ignorable="w14 w15 w16se wp14">
+<w:document xmlns:wpc="http://schemas.microsoft.com/office/word/2010/wordprocessingCanvas" xmlns:cx="http://schemas.microsoft.com/office/drawing/2014/chartex" xmlns:cx1="http://schemas.microsoft.com/office/drawing/2015/9/8/chartex" xmlns:mc="http://schemas.openxmlformats.org/markup-compatibility/2006" xmlns:o="urn:schemas-microsoft-com:office:office" xmlns:r="http://schemas.openxmlformats.org/officeDocument/2006/relationships" xmlns:m="http://schemas.openxmlformats.org/officeDocument/2006/math" xmlns:v="urn:schemas-microsoft-com:vml" xmlns:wp14="http://schemas.microsoft.com/office/word/2010/wordprocessingDrawing" xmlns:wp="http://schemas.openxmlformats.org/drawingml/2006/wordprocessingDrawing" xmlns:w10="urn:schemas-microsoft-com:office:word" xmlns:w="http://schemas.openxmlformats.org/wordprocessingml/2006/main" xmlns:w14="http://schemas.microsoft.com/office/word/2010/wordml" xmlns:w15="http://schemas.microsoft.com/office/word/2012/wordml" xmlns:w16se="http://schemas.microsoft.com/office/word/2015/wordml/symex" xmlns:wpg="http://schemas.microsoft.com/office/word/2010/wordprocessingGroup" xmlns:wpi="http://schemas.microsoft.com/office/word/2010/wordprocessingInk" xmlns:wne="http://schemas.microsoft.com/office/word/2006/wordml" xmlns:wps="http://schemas.microsoft.com/office/word/2010/wordprocessingShape" mc:Ignorable="w14 w15 w16se wp14">
   <w:body>
     <w:p>
       <w:pPr>
@@ -55,7 +55,6 @@
         <w:rPr>
           <w:rStyle w:val="Strong"/>
         </w:rPr>
-        <w:lastRenderedPageBreak/>
         <w:t>Abstract</w:t>
       </w:r>
     </w:p>
@@ -114,15 +113,80 @@
           <w:rStyle w:val="Strong"/>
           <w:b w:val="0"/>
         </w:rPr>
-        <w:t>view the results of attendee voting. The application is implemented using Etherum blockchain</w:t>
+        <w:t>view</w:t>
       </w:r>
       <w:r>
         <w:rPr>
           <w:rStyle w:val="Strong"/>
           <w:b w:val="0"/>
         </w:rPr>
-        <w:t xml:space="preserve"> and has a web user UI front end.</w:t>
-      </w:r>
+        <w:t xml:space="preserve"> the results of attendee voting. The winner is calculated using</w:t>
+      </w:r>
+      <w:r>
+        <w:rPr>
+          <w:rStyle w:val="Strong"/>
+          <w:b w:val="0"/>
+        </w:rPr>
+        <w:t xml:space="preserve"> STV</w:t>
+      </w:r>
+      <w:r>
+        <w:rPr>
+          <w:rStyle w:val="Strong"/>
+          <w:b w:val="0"/>
+        </w:rPr>
+        <w:t>.</w:t>
+      </w:r>
+      <w:r>
+        <w:rPr>
+          <w:rStyle w:val="Strong"/>
+          <w:b w:val="0"/>
+        </w:rPr>
+        <w:t xml:space="preserve"> </w:t>
+      </w:r>
+      <w:r>
+        <w:rPr>
+          <w:rStyle w:val="Strong"/>
+          <w:b w:val="0"/>
+        </w:rPr>
+        <w:t>The application is implemented using Etherum blockchain</w:t>
+      </w:r>
+      <w:r>
+        <w:rPr>
+          <w:rStyle w:val="Strong"/>
+          <w:b w:val="0"/>
+        </w:rPr>
+        <w:t xml:space="preserve"> and has a web</w:t>
+      </w:r>
+      <w:r>
+        <w:rPr>
+          <w:rStyle w:val="Strong"/>
+          <w:b w:val="0"/>
+        </w:rPr>
+        <w:t xml:space="preserve"> UI </w:t>
+      </w:r>
+      <w:proofErr w:type="spellStart"/>
+      <w:r>
+        <w:rPr>
+          <w:rStyle w:val="Strong"/>
+          <w:b w:val="0"/>
+        </w:rPr>
+        <w:t>front</w:t>
+      </w:r>
+      <w:r>
+        <w:rPr>
+          <w:rStyle w:val="Strong"/>
+          <w:b w:val="0"/>
+        </w:rPr>
+        <w:t>.</w:t>
+      </w:r>
+      <w:r>
+        <w:rPr>
+          <w:rStyle w:val="Strong"/>
+          <w:b w:val="0"/>
+        </w:rPr>
+        <w:t>X</w:t>
+      </w:r>
+      <w:proofErr w:type="spellEnd"/>
     </w:p>
     <w:p>
       <w:pPr>
@@ -132,6 +196,7 @@
           <w:b/>
         </w:rPr>
       </w:pPr>
+      <w:bookmarkStart w:id="0" w:name="_Ref21188619"/>
       <w:r>
         <w:rPr>
           <w:rStyle w:val="Strong"/>
@@ -139,6 +204,7 @@
         </w:rPr>
         <w:t>Introduction</w:t>
       </w:r>
+      <w:bookmarkEnd w:id="0"/>
     </w:p>
     <w:p>
       <w:pPr>
@@ -193,22 +259,10 @@
         <w:t xml:space="preserve">to participate in the poll. When a voter responds to the poll they </w:t>
       </w:r>
       <w:r>
-        <w:t xml:space="preserve">can up-vote or down-vote each option </w:t>
-      </w:r>
-      <w:r>
-        <w:t>and optionally veto an option. The veto option is designed for use by people with dietary restrictions who would be unable to eat</w:t>
-      </w:r>
-      <w:r>
-        <w:t xml:space="preserve"> at a particular location. The poll ends once the available time has elapsed or the organizer closes the poll early</w:t>
-      </w:r>
-      <w:r>
-        <w:t xml:space="preserve">, at this point the most </w:t>
-      </w:r>
-      <w:r>
-        <w:t>up-voted</w:t>
-      </w:r>
-      <w:r>
-        <w:t xml:space="preserve"> restaurant is selected</w:t>
+        <w:t>can</w:t>
+      </w:r>
+      <w:r>
+        <w:t xml:space="preserve"> vote for their preferred choice</w:t>
       </w:r>
       <w:r>
         <w:t>.</w:t>
@@ -216,49 +270,27 @@
     </w:p>
     <w:p>
       <w:r>
-        <w:t>Should</w:t>
-      </w:r>
-      <w:r>
-        <w:t xml:space="preserve"> time and </w:t>
-      </w:r>
-      <w:r>
-        <w:t>mechanics allow, FoodChain may be extended to allow for Ranked Choice Voting (RCV)</w:t>
-      </w:r>
-      <w:r>
-        <w:t xml:space="preserve"> also known as simulated runoff voting</w:t>
-      </w:r>
-      <w:r>
-        <w:t xml:space="preserve">. This methodology </w:t>
-      </w:r>
-      <w:r>
-        <w:t>would allow</w:t>
-      </w:r>
-      <w:r>
-        <w:t xml:space="preserve"> voters to rank </w:t>
-      </w:r>
-      <w:r>
-        <w:t>the</w:t>
-      </w:r>
-      <w:r>
-        <w:t xml:space="preserve"> options</w:t>
-      </w:r>
-      <w:r>
-        <w:t xml:space="preserve"> in terms of which they would favor most. Then when the poll closes the total votes for each are counted and</w:t>
-      </w:r>
-      <w:r>
-        <w:t xml:space="preserve"> the least supported option is eliminated. Votes from users who selected this option as their preferred location would then be transferred to </w:t>
-      </w:r>
-      <w:r>
-        <w:t>the next option on their ranked list</w:t>
-      </w:r>
-      <w:r>
-        <w:t>. This process continues until only one option remains</w:t>
-      </w:r>
-      <w:r>
-        <w:t xml:space="preserve"> and is beneficial as it maximizes satisfaction of all voters </w:t>
-      </w:r>
-      <w:r>
-        <w:t>better than an up-vote/down-vote system would.</w:t>
+        <w:t>This application uses the principle of Single Transferrable Voting (STV)</w:t>
+      </w:r>
+      <w:r>
+        <w:t xml:space="preserve"> to determine the winner. STV is</w:t>
+      </w:r>
+      <w:r>
+        <w:t xml:space="preserve"> a method of voting designed to provide optimal </w:t>
+      </w:r>
+      <w:r>
+        <w:t>results in multi-party systems and</w:t>
+      </w:r>
+      <w:r>
+        <w:t xml:space="preserve"> works well for the FoodChain use case as there are very frequently multiple restaurant proposals within a group. STV works by performing a series of instant runoff votes. When voting, participants rank their preference of the available proposals from first being the most desired to last being the least desired. Then, all the voters’ first choices are counted as in a traditional vote and the least vo</w:t>
+      </w:r>
+      <w:r>
+        <w:t xml:space="preserve">ted for proposal is determined and eliminated as a potential option. Once an option has been dropped the votes are recounted, with the first non-dropped option from each voter’s ballot being counted. This repeats for as long as there are more options then winners, in this case until all but one proposal is eliminated. </w:t>
+      </w:r>
+    </w:p>
+    <w:p>
+      <w:r>
+        <w:t>STV is beneficial as it allows two similar proposals to exist in the same vote without “stealing” votes from each other, the less popular option is simply eliminated, and voters’ next choice in the ranking is counted instead. This maximizes voter satisfaction in a multi-option vote.</w:t>
       </w:r>
     </w:p>
     <w:p>
@@ -266,8 +298,7 @@
         <w:pStyle w:val="Heading1"/>
       </w:pPr>
       <w:r>
-        <w:lastRenderedPageBreak/>
-        <w:t>Use Case</w:t>
+        <w:t>Decentralized Application</w:t>
       </w:r>
     </w:p>
     <w:p>
@@ -294,6 +325,7 @@
     </w:p>
     <w:p>
       <w:pPr>
+        <w:keepNext/>
         <w:jc w:val="center"/>
       </w:pPr>
       <w:r>
@@ -302,8 +334,8 @@
         </w:rPr>
         <w:drawing>
           <wp:inline distT="0" distB="0" distL="0" distR="0">
-            <wp:extent cx="2862072" cy="3765465"/>
-            <wp:effectExtent l="0" t="0" r="0" b="6985"/>
+            <wp:extent cx="2130040" cy="3765465"/>
+            <wp:effectExtent l="0" t="0" r="3810" b="6985"/>
             <wp:docPr id="2" name="Picture 2"/>
             <wp:cNvGraphicFramePr>
               <a:graphicFrameLocks xmlns:a="http://schemas.openxmlformats.org/drawingml/2006/main" noChangeAspect="1"/>
@@ -330,7 +362,7 @@
                   <pic:spPr>
                     <a:xfrm>
                       <a:off x="0" y="0"/>
-                      <a:ext cx="2862072" cy="3765465"/>
+                      <a:ext cx="2130040" cy="3765465"/>
                     </a:xfrm>
                     <a:prstGeom prst="rect">
                       <a:avLst/>
@@ -345,14 +377,40 @@
     </w:p>
     <w:p>
       <w:pPr>
+        <w:pStyle w:val="Caption"/>
+      </w:pPr>
+      <w:bookmarkStart w:id="1" w:name="_Ref21188928"/>
+      <w:r>
+        <w:t xml:space="preserve">Figure </w:t>
+      </w:r>
+      <w:fldSimple w:instr=" SEQ Figure \* ARABIC ">
+        <w:r>
+          <w:rPr>
+            <w:noProof/>
+          </w:rPr>
+          <w:t>1</w:t>
+        </w:r>
+      </w:fldSimple>
+      <w:bookmarkEnd w:id="1"/>
+      <w:r>
+        <w:t>: Use Case Diagram</w:t>
+      </w:r>
+    </w:p>
+    <w:p>
+      <w:pPr>
         <w:pStyle w:val="Heading2"/>
       </w:pPr>
-      <w:r>
-        <w:t>Use Case Specification</w:t>
+      <w:bookmarkStart w:id="2" w:name="_Ref21188513"/>
+      <w:r>
+        <w:t>Function</w:t>
+      </w:r>
+      <w:r>
+        <w:t xml:space="preserve"> Specification</w:t>
       </w:r>
       <w:r>
         <w:t>s</w:t>
       </w:r>
+      <w:bookmarkEnd w:id="2"/>
     </w:p>
     <w:p>
       <w:pPr>
@@ -380,16 +438,45 @@
         <w:rPr>
           <w:rStyle w:val="Strong"/>
         </w:rPr>
-        <w:t xml:space="preserve">Create Poll – </w:t>
-      </w:r>
-      <w:r>
-        <w:t>The event organizer creates a dinner poll which lasts for a predefi</w:t>
-      </w:r>
-      <w:r>
-        <w:t>ned amount of time and includes</w:t>
-      </w:r>
-      <w:r>
-        <w:t xml:space="preserve"> a list of unique restaurant ID’s</w:t>
+        <w:t>Create Poll</w:t>
+      </w:r>
+      <w:r>
+        <w:rPr>
+          <w:rStyle w:val="Strong"/>
+        </w:rPr>
+        <w:t xml:space="preserve"> (constructor)</w:t>
+      </w:r>
+      <w:r>
+        <w:rPr>
+          <w:rStyle w:val="Strong"/>
+        </w:rPr>
+        <w:t xml:space="preserve"> –</w:t>
+      </w:r>
+      <w:r>
+        <w:rPr>
+          <w:rStyle w:val="Strong"/>
+        </w:rPr>
+        <w:t xml:space="preserve"> </w:t>
+      </w:r>
+      <w:r>
+        <w:t xml:space="preserve">The event organizer creates a dinner poll </w:t>
+      </w:r>
+      <w:r>
+        <w:t>with a defined number of proposals</w:t>
+      </w:r>
+    </w:p>
+    <w:p>
+      <w:pPr>
+        <w:ind w:firstLine="0"/>
+      </w:pPr>
+      <w:r>
+        <w:rPr>
+          <w:rStyle w:val="Strong"/>
+        </w:rPr>
+        <w:t>Open Poll</w:t>
+      </w:r>
+      <w:r>
+        <w:t xml:space="preserve"> – The event organizer opens the poll for voting for a provided period of time, after which voting will no longer be allowed</w:t>
       </w:r>
     </w:p>
     <w:p>
@@ -406,16 +493,39 @@
         <w:t xml:space="preserve"> </w:t>
       </w:r>
       <w:r>
-        <w:t>The</w:t>
-      </w:r>
-      <w:r>
-        <w:t xml:space="preserve"> event</w:t>
-      </w:r>
-      <w:r>
-        <w:t xml:space="preserve"> organizer invites a guest to dinner</w:t>
-      </w:r>
-      <w:r>
-        <w:t xml:space="preserve"> by adding their blockchain address to the list of allowed voters</w:t>
+        <w:t>The event organizer invites a guest to dinner by adding their blockchain address to the list of allowed voters</w:t>
+      </w:r>
+    </w:p>
+    <w:p>
+      <w:pPr>
+        <w:ind w:firstLine="0"/>
+        <w:rPr>
+          <w:rStyle w:val="Strong"/>
+        </w:rPr>
+      </w:pPr>
+      <w:r>
+        <w:rPr>
+          <w:rStyle w:val="Strong"/>
+        </w:rPr>
+        <w:lastRenderedPageBreak/>
+        <w:t xml:space="preserve">Vote – </w:t>
+      </w:r>
+      <w:r>
+        <w:t>A registered voter votes by providing a ranked list of the proposals with first being their most preferred option and last being their least preferred option</w:t>
+      </w:r>
+    </w:p>
+    <w:p>
+      <w:pPr>
+        <w:ind w:firstLine="0"/>
+      </w:pPr>
+      <w:r>
+        <w:rPr>
+          <w:rStyle w:val="Strong"/>
+        </w:rPr>
+        <w:t>Veto –</w:t>
+      </w:r>
+      <w:r>
+        <w:t xml:space="preserve"> An invited attendee indicates that they would be unable to eat at a given restaurant, flagging that option as unable to win the vote</w:t>
       </w:r>
     </w:p>
     <w:p>
@@ -429,79 +539,7 @@
         <w:t xml:space="preserve">Close Poll </w:t>
       </w:r>
       <w:r>
-        <w:t>– The event organizer triggers the poll to “close” meaning that further voting is no longer allowed and a winner is immediately computed</w:t>
-      </w:r>
-    </w:p>
-    <w:p>
-      <w:pPr>
-        <w:ind w:firstLine="0"/>
-      </w:pPr>
-      <w:r>
-        <w:rPr>
-          <w:rStyle w:val="Strong"/>
-        </w:rPr>
-        <w:lastRenderedPageBreak/>
-        <w:t>Check Time –</w:t>
-      </w:r>
-      <w:r>
-        <w:t xml:space="preserve"> A function that automatically closes the poll and computes the winner after an amount of time defined by the event organizer during creation </w:t>
-      </w:r>
-    </w:p>
-    <w:p>
-      <w:pPr>
-        <w:ind w:firstLine="0"/>
-      </w:pPr>
-      <w:r>
-        <w:rPr>
-          <w:rStyle w:val="Strong"/>
-        </w:rPr>
-        <w:t>Decline Invitation –</w:t>
-      </w:r>
-      <w:r>
-        <w:t xml:space="preserve"> An invited attendee indicates their intent not to attend and forfeits their right to vote</w:t>
-      </w:r>
-    </w:p>
-    <w:p>
-      <w:pPr>
-        <w:ind w:firstLine="0"/>
-        <w:rPr>
-          <w:rStyle w:val="Strong"/>
-        </w:rPr>
-      </w:pPr>
-      <w:r>
-        <w:rPr>
-          <w:rStyle w:val="Strong"/>
-        </w:rPr>
-        <w:t xml:space="preserve">Vote </w:t>
-      </w:r>
-      <w:r>
-        <w:rPr>
-          <w:rStyle w:val="Strong"/>
-        </w:rPr>
-        <w:t xml:space="preserve">– </w:t>
-      </w:r>
-      <w:r>
-        <w:t>A registered voter (organizer or attendee) up-votes, down-votes, or abstains from voting on each item</w:t>
-      </w:r>
-      <w:r>
-        <w:t xml:space="preserve">. This may </w:t>
-      </w:r>
-      <w:r>
-        <w:t>be replaced with RCV if possible</w:t>
-      </w:r>
-    </w:p>
-    <w:p>
-      <w:pPr>
-        <w:ind w:firstLine="0"/>
-      </w:pPr>
-      <w:r>
-        <w:rPr>
-          <w:rStyle w:val="Strong"/>
-        </w:rPr>
-        <w:t>Veto –</w:t>
-      </w:r>
-      <w:r>
-        <w:t xml:space="preserve"> An invited attendee indicates that they would be unable to eat at a given restaurant, removing that option from the available options</w:t>
+        <w:t xml:space="preserve">– The event organizer triggers the poll to “close” meaning that further voting is no longer allowed </w:t>
       </w:r>
     </w:p>
     <w:p>
@@ -520,6 +558,9 @@
       <w:r>
         <w:t xml:space="preserve"> by counting the current votes</w:t>
       </w:r>
+      <w:r>
+        <w:t xml:space="preserve"> using the STV method</w:t>
+      </w:r>
     </w:p>
     <w:p>
       <w:pPr>
@@ -529,13 +570,1115 @@
         <w:rPr>
           <w:rStyle w:val="Strong"/>
         </w:rPr>
-        <w:t>Count Votes –</w:t>
-      </w:r>
-      <w:r>
-        <w:t xml:space="preserve"> The current number of votes is counted for each option (excluding vetoed options) and a winner is returned. The winner will be computed by the highest number of up/down votes or by instant runoff if RCV is implemented</w:t>
-      </w:r>
-      <w:bookmarkStart w:id="0" w:name="_GoBack"/>
-      <w:bookmarkEnd w:id="0"/>
+        <w:t>Check Time –</w:t>
+      </w:r>
+      <w:r>
+        <w:t xml:space="preserve"> A modifier that automatically closes the poll when a function call occurs the predefined poll duration has passed</w:t>
+      </w:r>
+    </w:p>
+    <w:p>
+      <w:pPr>
+        <w:pStyle w:val="Heading2"/>
+      </w:pPr>
+      <w:r>
+        <w:t>Contract Diagram</w:t>
+      </w:r>
+    </w:p>
+    <w:p>
+      <w:pPr>
+        <w:ind w:firstLine="0"/>
+      </w:pPr>
+      <w:r>
+        <w:fldChar w:fldCharType="begin"/>
+      </w:r>
+      <w:r>
+        <w:instrText xml:space="preserve"> REF _Ref21182069 \h </w:instrText>
+      </w:r>
+      <w:r>
+        <w:fldChar w:fldCharType="separate"/>
+      </w:r>
+      <w:r>
+        <w:t xml:space="preserve">Figure </w:t>
+      </w:r>
+      <w:r>
+        <w:rPr>
+          <w:noProof/>
+        </w:rPr>
+        <w:t>2</w:t>
+      </w:r>
+      <w:r>
+        <w:fldChar w:fldCharType="end"/>
+      </w:r>
+      <w:r>
+        <w:t xml:space="preserve"> shows a contract diagram for the FoodChain application. The diagram shows three cells: the data stored by the contract, the modifiers used by the contract, and the functions implemented in the contract.</w:t>
+      </w:r>
+    </w:p>
+    <w:p>
+      <w:r>
+        <w:t xml:space="preserve">The contract stores a list of proposals, a list of voters each with their votes, and information representing the current state of the diagram. A description of the functions can be found in Section </w:t>
+      </w:r>
+      <w:r>
+        <w:fldChar w:fldCharType="begin"/>
+      </w:r>
+      <w:r>
+        <w:instrText xml:space="preserve"> REF _Ref21188513 \w \h </w:instrText>
+      </w:r>
+      <w:r>
+        <w:fldChar w:fldCharType="separate"/>
+      </w:r>
+      <w:r>
+        <w:t>2.2</w:t>
+      </w:r>
+      <w:r>
+        <w:fldChar w:fldCharType="end"/>
+      </w:r>
+      <w:r>
+        <w:t>.  The o</w:t>
+      </w:r>
+      <w:r>
+        <w:t xml:space="preserve">nly included </w:t>
+      </w:r>
+      <w:r>
+        <w:t>modifier checks the relevant function calls to ensure that the poll has not expired.</w:t>
+      </w:r>
+    </w:p>
+    <w:p>
+      <w:pPr>
+        <w:sectPr>
+          <w:type w:val="continuous"/>
+          <w:pgSz w:w="12240" w:h="15840"/>
+          <w:pgMar w:top="1440" w:right="1440" w:bottom="1440" w:left="1440" w:header="720" w:footer="720" w:gutter="0"/>
+          <w:cols w:num="2" w:space="360"/>
+          <w:docGrid w:linePitch="360"/>
+        </w:sectPr>
+      </w:pPr>
+    </w:p>
+    <w:p/>
+    <w:tbl>
+      <w:tblPr>
+        <w:tblStyle w:val="TableGrid"/>
+        <w:tblW w:w="5000" w:type="pct"/>
+        <w:jc w:val="center"/>
+        <w:tblLook w:val="04A0" w:firstRow="1" w:lastRow="0" w:firstColumn="1" w:lastColumn="0" w:noHBand="0" w:noVBand="1"/>
+      </w:tblPr>
+      <w:tblGrid>
+        <w:gridCol w:w="9350"/>
+      </w:tblGrid>
+      <w:tr>
+        <w:trPr>
+          <w:cantSplit/>
+          <w:tblHeader/>
+          <w:jc w:val="center"/>
+        </w:trPr>
+        <w:tc>
+          <w:tcPr>
+            <w:tcW w:w="5000" w:type="pct"/>
+            <w:vAlign w:val="center"/>
+          </w:tcPr>
+          <w:p>
+            <w:pPr>
+              <w:ind w:firstLine="0"/>
+              <w:jc w:val="center"/>
+              <w:rPr>
+                <w:b/>
+              </w:rPr>
+            </w:pPr>
+            <w:r>
+              <w:rPr>
+                <w:b/>
+                <w:sz w:val="24"/>
+              </w:rPr>
+              <w:t>FoodChain</w:t>
+            </w:r>
+          </w:p>
+        </w:tc>
+      </w:tr>
+      <w:bookmarkStart w:id="3" w:name="_MON_1631794676"/>
+      <w:bookmarkEnd w:id="3"/>
+      <w:tr>
+        <w:trPr>
+          <w:cantSplit/>
+          <w:tblHeader/>
+          <w:jc w:val="center"/>
+        </w:trPr>
+        <w:tc>
+          <w:tcPr>
+            <w:tcW w:w="5000" w:type="pct"/>
+            <w:vAlign w:val="center"/>
+          </w:tcPr>
+          <w:p>
+            <w:pPr>
+              <w:ind w:firstLine="0"/>
+            </w:pPr>
+            <w:r>
+              <w:object w:dxaOrig="9360" w:dyaOrig="4560">
+                <v:shapetype id="_x0000_t75" coordsize="21600,21600" o:spt="75" o:preferrelative="t" path="m@4@5l@4@11@9@11@9@5xe" filled="f" stroked="f">
+                  <v:stroke joinstyle="miter"/>
+                  <v:formulas>
+                    <v:f eqn="if lineDrawn pixelLineWidth 0"/>
+                    <v:f eqn="sum @0 1 0"/>
+                    <v:f eqn="sum 0 0 @1"/>
+                    <v:f eqn="prod @2 1 2"/>
+                    <v:f eqn="prod @3 21600 pixelWidth"/>
+                    <v:f eqn="prod @3 21600 pixelHeight"/>
+                    <v:f eqn="sum @0 0 1"/>
+                    <v:f eqn="prod @6 1 2"/>
+                    <v:f eqn="prod @7 21600 pixelWidth"/>
+                    <v:f eqn="sum @8 21600 0"/>
+                    <v:f eqn="prod @7 21600 pixelHeight"/>
+                    <v:f eqn="sum @10 21600 0"/>
+                  </v:formulas>
+                  <v:path o:extrusionok="f" gradientshapeok="t" o:connecttype="rect"/>
+                  <o:lock v:ext="edit" aspectratio="t"/>
+                </v:shapetype>
+                <v:shape id="_x0000_i1025" type="#_x0000_t75" style="width:462pt;height:228pt" o:ole="">
+                  <v:imagedata r:id="rId7" o:title=""/>
+                </v:shape>
+                <o:OLEObject Type="Embed" ProgID="Word.OpenDocumentText.12" ShapeID="_x0000_i1025" DrawAspect="Content" ObjectID="_1631888022" r:id="rId8"/>
+              </w:object>
+            </w:r>
+          </w:p>
+        </w:tc>
+      </w:tr>
+      <w:bookmarkStart w:id="4" w:name="_MON_1631793990"/>
+      <w:bookmarkEnd w:id="4"/>
+      <w:tr>
+        <w:trPr>
+          <w:cantSplit/>
+          <w:tblHeader/>
+          <w:jc w:val="center"/>
+        </w:trPr>
+        <w:tc>
+          <w:tcPr>
+            <w:tcW w:w="5000" w:type="pct"/>
+            <w:vAlign w:val="center"/>
+          </w:tcPr>
+          <w:p>
+            <w:pPr>
+              <w:ind w:firstLine="0"/>
+            </w:pPr>
+            <w:r>
+              <w:object w:dxaOrig="9360" w:dyaOrig="1425">
+                <v:shape id="_x0000_i1026" type="#_x0000_t75" style="width:461.25pt;height:71.25pt" o:ole="">
+                  <v:imagedata r:id="rId9" o:title=""/>
+                </v:shape>
+                <o:OLEObject Type="Embed" ProgID="Word.OpenDocumentText.12" ShapeID="_x0000_i1026" DrawAspect="Content" ObjectID="_1631888023" r:id="rId10"/>
+              </w:object>
+            </w:r>
+          </w:p>
+        </w:tc>
+      </w:tr>
+      <w:bookmarkStart w:id="5" w:name="_MON_1631794201"/>
+      <w:bookmarkEnd w:id="5"/>
+      <w:tr>
+        <w:trPr>
+          <w:cantSplit/>
+          <w:tblHeader/>
+          <w:jc w:val="center"/>
+        </w:trPr>
+        <w:tc>
+          <w:tcPr>
+            <w:tcW w:w="5000" w:type="pct"/>
+            <w:vAlign w:val="center"/>
+          </w:tcPr>
+          <w:p>
+            <w:pPr>
+              <w:keepNext/>
+              <w:ind w:firstLine="0"/>
+            </w:pPr>
+            <w:r>
+              <w:object w:dxaOrig="9360" w:dyaOrig="2280">
+                <v:shape id="_x0000_i1027" type="#_x0000_t75" style="width:462pt;height:114pt" o:ole="">
+                  <v:imagedata r:id="rId11" o:title=""/>
+                </v:shape>
+                <o:OLEObject Type="Embed" ProgID="Word.OpenDocumentText.12" ShapeID="_x0000_i1027" DrawAspect="Content" ObjectID="_1631888024" r:id="rId12"/>
+              </w:object>
+            </w:r>
+          </w:p>
+        </w:tc>
+      </w:tr>
+    </w:tbl>
+    <w:p>
+      <w:pPr>
+        <w:pStyle w:val="Caption"/>
+      </w:pPr>
+      <w:bookmarkStart w:id="6" w:name="_Ref21182069"/>
+      <w:bookmarkStart w:id="7" w:name="_Ref21182064"/>
+      <w:r>
+        <w:t xml:space="preserve">Figure </w:t>
+      </w:r>
+      <w:fldSimple w:instr=" SEQ Figure \* ARABIC ">
+        <w:r>
+          <w:rPr>
+            <w:noProof/>
+          </w:rPr>
+          <w:t>2</w:t>
+        </w:r>
+      </w:fldSimple>
+      <w:bookmarkEnd w:id="6"/>
+      <w:r>
+        <w:t>: Contract Diagram</w:t>
+      </w:r>
+      <w:bookmarkEnd w:id="7"/>
+    </w:p>
+    <w:p>
+      <w:pPr>
+        <w:ind w:firstLine="0"/>
+        <w:sectPr>
+          <w:type w:val="continuous"/>
+          <w:pgSz w:w="12240" w:h="15840"/>
+          <w:pgMar w:top="1440" w:right="1440" w:bottom="1440" w:left="1440" w:header="720" w:footer="720" w:gutter="0"/>
+          <w:cols w:space="360"/>
+          <w:docGrid w:linePitch="360"/>
+        </w:sectPr>
+      </w:pPr>
+    </w:p>
+    <w:p>
+      <w:pPr>
+        <w:pStyle w:val="Heading2"/>
+      </w:pPr>
+      <w:r>
+        <w:lastRenderedPageBreak/>
+        <w:t>Sequence Diagram</w:t>
+      </w:r>
+    </w:p>
+    <w:p>
+      <w:pPr>
+        <w:ind w:firstLine="0"/>
+      </w:pPr>
+      <w:r>
+        <w:fldChar w:fldCharType="begin"/>
+      </w:r>
+      <w:r>
+        <w:instrText xml:space="preserve"> REF _Ref21188931 \h </w:instrText>
+      </w:r>
+      <w:r>
+        <w:fldChar w:fldCharType="separate"/>
+      </w:r>
+      <w:r>
+        <w:t xml:space="preserve">Figure </w:t>
+      </w:r>
+      <w:r>
+        <w:rPr>
+          <w:noProof/>
+        </w:rPr>
+        <w:t>3</w:t>
+      </w:r>
+      <w:r>
+        <w:fldChar w:fldCharType="end"/>
+      </w:r>
+      <w:r>
+        <w:t xml:space="preserve"> shows a sequence diagram for a simple use of the FoodChain application. First an organizer creates and opens the poll. Then they invite one or more voters and wait for the voters respond. Once invited the voters first RSVP to indicate their intended attendance, then they submit a ranked voting ballot and optionally veto a proposal. The poll then closes when called by the organizer or time has elapsed. Anyone can then determine the winner using STV by calling the provided function.</w:t>
+      </w:r>
+    </w:p>
+    <w:p>
+      <w:pPr>
+        <w:keepNext/>
+        <w:ind w:firstLine="0"/>
+        <w:jc w:val="center"/>
+      </w:pPr>
+      <w:r>
+        <w:rPr>
+          <w:noProof/>
+        </w:rPr>
+        <w:drawing>
+          <wp:inline distT="0" distB="0" distL="0" distR="0" wp14:anchorId="03E7A5F3" wp14:editId="68D60187">
+            <wp:extent cx="2857380" cy="6107502"/>
+            <wp:effectExtent l="0" t="0" r="635" b="7620"/>
+            <wp:docPr id="1" name="Picture 1"/>
+            <wp:cNvGraphicFramePr>
+              <a:graphicFrameLocks xmlns:a="http://schemas.openxmlformats.org/drawingml/2006/main" noChangeAspect="1"/>
+            </wp:cNvGraphicFramePr>
+            <a:graphic xmlns:a="http://schemas.openxmlformats.org/drawingml/2006/main">
+              <a:graphicData uri="http://schemas.openxmlformats.org/drawingml/2006/picture">
+                <pic:pic xmlns:pic="http://schemas.openxmlformats.org/drawingml/2006/picture">
+                  <pic:nvPicPr>
+                    <pic:cNvPr id="1" name="sequence_diagram.png"/>
+                    <pic:cNvPicPr/>
+                  </pic:nvPicPr>
+                  <pic:blipFill>
+                    <a:blip r:embed="rId13">
+                      <a:extLst>
+                        <a:ext uri="{28A0092B-C50C-407E-A947-70E740481C1C}">
+                          <a14:useLocalDpi xmlns:a14="http://schemas.microsoft.com/office/drawing/2010/main" val="0"/>
+                        </a:ext>
+                      </a:extLst>
+                    </a:blip>
+                    <a:stretch>
+                      <a:fillRect/>
+                    </a:stretch>
+                  </pic:blipFill>
+                  <pic:spPr>
+                    <a:xfrm>
+                      <a:off x="0" y="0"/>
+                      <a:ext cx="2862511" cy="6118469"/>
+                    </a:xfrm>
+                    <a:prstGeom prst="rect">
+                      <a:avLst/>
+                    </a:prstGeom>
+                  </pic:spPr>
+                </pic:pic>
+              </a:graphicData>
+            </a:graphic>
+          </wp:inline>
+        </w:drawing>
+      </w:r>
+    </w:p>
+    <w:p>
+      <w:pPr>
+        <w:pStyle w:val="Caption"/>
+      </w:pPr>
+      <w:bookmarkStart w:id="8" w:name="_Ref21188931"/>
+      <w:r>
+        <w:t xml:space="preserve">Figure </w:t>
+      </w:r>
+      <w:fldSimple w:instr=" SEQ Figure \* ARABIC ">
+        <w:r>
+          <w:rPr>
+            <w:noProof/>
+          </w:rPr>
+          <w:t>3</w:t>
+        </w:r>
+      </w:fldSimple>
+      <w:bookmarkEnd w:id="8"/>
+      <w:r>
+        <w:t>: Sequence Diagram</w:t>
+      </w:r>
+    </w:p>
+    <w:p>
+      <w:pPr>
+        <w:pStyle w:val="Heading2"/>
+      </w:pPr>
+      <w:r>
+        <w:t>Test</w:t>
+      </w:r>
+      <w:r>
+        <w:t xml:space="preserve"> Plan</w:t>
+      </w:r>
+    </w:p>
+    <w:p>
+      <w:pPr>
+        <w:ind w:firstLine="0"/>
+      </w:pPr>
+      <w:r>
+        <w:t>The functionality of the FoodChain smart contract was tested using the Remix IDE both m</w:t>
+      </w:r>
+      <w:r>
+        <w:t xml:space="preserve">anually and through unit tests. Manual testing was used to check the functionality of the veto, </w:t>
+      </w:r>
+      <w:proofErr w:type="spellStart"/>
+      <w:r>
+        <w:t>openPoll</w:t>
+      </w:r>
+      <w:proofErr w:type="spellEnd"/>
+      <w:r>
+        <w:t xml:space="preserve">, and </w:t>
+      </w:r>
+      <w:proofErr w:type="spellStart"/>
+      <w:r>
+        <w:t>closePoll</w:t>
+      </w:r>
+      <w:proofErr w:type="spellEnd"/>
+      <w:r>
+        <w:t xml:space="preserve"> functions as well as the timing modifier. Inviting, voting, RSVP, and </w:t>
+      </w:r>
+      <w:proofErr w:type="spellStart"/>
+      <w:r>
+        <w:t>winningProposal</w:t>
+      </w:r>
+      <w:proofErr w:type="spellEnd"/>
+      <w:r>
+        <w:t xml:space="preserve"> are covered by the Unit tests.</w:t>
+      </w:r>
+    </w:p>
+    <w:p>
+      <w:r>
+        <w:t xml:space="preserve">Most functions in the FoodChain application return a status code to indicate the success of the action requested. The potential values of these codes are shown below in </w:t>
+      </w:r>
+      <w:r>
+        <w:fldChar w:fldCharType="begin"/>
+      </w:r>
+      <w:r>
+        <w:instrText xml:space="preserve"> REF _Ref21271097 \h </w:instrText>
+      </w:r>
+      <w:r>
+        <w:fldChar w:fldCharType="separate"/>
+      </w:r>
+      <w:r>
+        <w:t xml:space="preserve">Table </w:t>
+      </w:r>
+      <w:r>
+        <w:rPr>
+          <w:noProof/>
+        </w:rPr>
+        <w:t>I</w:t>
+      </w:r>
+      <w:r>
+        <w:fldChar w:fldCharType="end"/>
+      </w:r>
+    </w:p>
+    <w:p>
+      <w:pPr>
+        <w:pStyle w:val="Caption"/>
+        <w:keepNext/>
+        <w:spacing w:after="0"/>
+      </w:pPr>
+      <w:bookmarkStart w:id="9" w:name="_Ref21271097"/>
+      <w:r>
+        <w:t xml:space="preserve">Table </w:t>
+      </w:r>
+      <w:fldSimple w:instr=" SEQ Table \* ROMAN ">
+        <w:r>
+          <w:rPr>
+            <w:noProof/>
+          </w:rPr>
+          <w:t>I</w:t>
+        </w:r>
+      </w:fldSimple>
+      <w:bookmarkEnd w:id="9"/>
+      <w:r>
+        <w:t>: Status Codes</w:t>
+      </w:r>
+    </w:p>
+    <w:tbl>
+      <w:tblPr>
+        <w:tblStyle w:val="TableGrid"/>
+        <w:tblW w:w="0" w:type="auto"/>
+        <w:tblLook w:val="04A0" w:firstRow="1" w:lastRow="0" w:firstColumn="1" w:lastColumn="0" w:noHBand="0" w:noVBand="1"/>
+      </w:tblPr>
+      <w:tblGrid>
+        <w:gridCol w:w="2245"/>
+        <w:gridCol w:w="2245"/>
+      </w:tblGrid>
+      <w:tr>
+        <w:tc>
+          <w:tcPr>
+            <w:tcW w:w="2245" w:type="dxa"/>
+          </w:tcPr>
+          <w:p>
+            <w:pPr>
+              <w:ind w:firstLine="0"/>
+              <w:jc w:val="center"/>
+            </w:pPr>
+            <w:r>
+              <w:t>Status Code</w:t>
+            </w:r>
+          </w:p>
+        </w:tc>
+        <w:tc>
+          <w:tcPr>
+            <w:tcW w:w="2245" w:type="dxa"/>
+          </w:tcPr>
+          <w:p>
+            <w:pPr>
+              <w:ind w:firstLine="0"/>
+              <w:jc w:val="center"/>
+            </w:pPr>
+            <w:r>
+              <w:t>Value</w:t>
+            </w:r>
+          </w:p>
+        </w:tc>
+      </w:tr>
+      <w:tr>
+        <w:tc>
+          <w:tcPr>
+            <w:tcW w:w="2245" w:type="dxa"/>
+          </w:tcPr>
+          <w:p>
+            <w:pPr>
+              <w:ind w:firstLine="0"/>
+              <w:jc w:val="center"/>
+            </w:pPr>
+            <w:r>
+              <w:t>Success</w:t>
+            </w:r>
+          </w:p>
+        </w:tc>
+        <w:tc>
+          <w:tcPr>
+            <w:tcW w:w="2245" w:type="dxa"/>
+          </w:tcPr>
+          <w:p>
+            <w:pPr>
+              <w:ind w:firstLine="0"/>
+              <w:jc w:val="center"/>
+            </w:pPr>
+            <w:r>
+              <w:t>0</w:t>
+            </w:r>
+          </w:p>
+        </w:tc>
+      </w:tr>
+      <w:tr>
+        <w:tc>
+          <w:tcPr>
+            <w:tcW w:w="2245" w:type="dxa"/>
+          </w:tcPr>
+          <w:p>
+            <w:pPr>
+              <w:ind w:firstLine="0"/>
+              <w:jc w:val="center"/>
+            </w:pPr>
+            <w:r>
+              <w:t>Not Allowed</w:t>
+            </w:r>
+          </w:p>
+        </w:tc>
+        <w:tc>
+          <w:tcPr>
+            <w:tcW w:w="2245" w:type="dxa"/>
+          </w:tcPr>
+          <w:p>
+            <w:pPr>
+              <w:ind w:firstLine="0"/>
+              <w:jc w:val="center"/>
+            </w:pPr>
+            <w:r>
+              <w:t>1</w:t>
+            </w:r>
+          </w:p>
+        </w:tc>
+      </w:tr>
+      <w:tr>
+        <w:tc>
+          <w:tcPr>
+            <w:tcW w:w="2245" w:type="dxa"/>
+          </w:tcPr>
+          <w:p>
+            <w:pPr>
+              <w:ind w:firstLine="0"/>
+              <w:jc w:val="center"/>
+            </w:pPr>
+            <w:r>
+              <w:t>Incorrect State</w:t>
+            </w:r>
+          </w:p>
+        </w:tc>
+        <w:tc>
+          <w:tcPr>
+            <w:tcW w:w="2245" w:type="dxa"/>
+          </w:tcPr>
+          <w:p>
+            <w:pPr>
+              <w:ind w:firstLine="0"/>
+              <w:jc w:val="center"/>
+            </w:pPr>
+            <w:r>
+              <w:t>2</w:t>
+            </w:r>
+          </w:p>
+        </w:tc>
+      </w:tr>
+      <w:tr>
+        <w:tc>
+          <w:tcPr>
+            <w:tcW w:w="2245" w:type="dxa"/>
+          </w:tcPr>
+          <w:p>
+            <w:pPr>
+              <w:ind w:firstLine="0"/>
+              <w:jc w:val="center"/>
+            </w:pPr>
+            <w:r>
+              <w:t>Invalid Parameter</w:t>
+            </w:r>
+          </w:p>
+        </w:tc>
+        <w:tc>
+          <w:tcPr>
+            <w:tcW w:w="2245" w:type="dxa"/>
+          </w:tcPr>
+          <w:p>
+            <w:pPr>
+              <w:ind w:firstLine="0"/>
+              <w:jc w:val="center"/>
+            </w:pPr>
+            <w:r>
+              <w:t>3</w:t>
+            </w:r>
+          </w:p>
+        </w:tc>
+      </w:tr>
+    </w:tbl>
+    <w:p>
+      <w:pPr>
+        <w:pStyle w:val="Heading3"/>
+      </w:pPr>
+      <w:r>
+        <w:t>Veto</w:t>
+      </w:r>
+    </w:p>
+    <w:p>
+      <w:pPr>
+        <w:pStyle w:val="ListParagraph"/>
+        <w:numPr>
+          <w:ilvl w:val="0"/>
+          <w:numId w:val="14"/>
+        </w:numPr>
+      </w:pPr>
+      <w:r>
+        <w:t>Create a</w:t>
+      </w:r>
+      <w:r>
+        <w:t>nd open a</w:t>
+      </w:r>
+      <w:r>
+        <w:t xml:space="preserve"> poll with two proposals</w:t>
+      </w:r>
+    </w:p>
+    <w:p>
+      <w:pPr>
+        <w:pStyle w:val="ListParagraph"/>
+        <w:numPr>
+          <w:ilvl w:val="0"/>
+          <w:numId w:val="14"/>
+        </w:numPr>
+      </w:pPr>
+      <w:r>
+        <w:t>Invite three voters: two who cannot veto and one that can</w:t>
+      </w:r>
+    </w:p>
+    <w:p>
+      <w:pPr>
+        <w:pStyle w:val="ListParagraph"/>
+        <w:numPr>
+          <w:ilvl w:val="0"/>
+          <w:numId w:val="14"/>
+        </w:numPr>
+      </w:pPr>
+      <w:r>
+        <w:t>Have all voters RSVP true to indicate they will attend</w:t>
+      </w:r>
+    </w:p>
+    <w:p>
+      <w:pPr>
+        <w:pStyle w:val="ListParagraph"/>
+        <w:numPr>
+          <w:ilvl w:val="0"/>
+          <w:numId w:val="14"/>
+        </w:numPr>
+      </w:pPr>
+      <w:r>
+        <w:t xml:space="preserve">Have the two non-vetoing voters vote for proposal </w:t>
+      </w:r>
+      <w:r>
+        <w:t>zero</w:t>
+      </w:r>
+      <w:r>
+        <w:t xml:space="preserve"> as their first choice and the third voter vote for proposal </w:t>
+      </w:r>
+      <w:r>
+        <w:t>one</w:t>
+      </w:r>
+      <w:r>
+        <w:t xml:space="preserve"> as their first choice</w:t>
+      </w:r>
+    </w:p>
+    <w:p>
+      <w:pPr>
+        <w:pStyle w:val="ListParagraph"/>
+        <w:numPr>
+          <w:ilvl w:val="0"/>
+          <w:numId w:val="14"/>
+        </w:numPr>
+      </w:pPr>
+      <w:r>
+        <w:t xml:space="preserve">Have the </w:t>
+      </w:r>
+      <w:r>
+        <w:t>veto capable voter veto option zero. This should succeed and return zero</w:t>
+      </w:r>
+    </w:p>
+    <w:p>
+      <w:pPr>
+        <w:pStyle w:val="ListParagraph"/>
+        <w:numPr>
+          <w:ilvl w:val="0"/>
+          <w:numId w:val="14"/>
+        </w:numPr>
+      </w:pPr>
+      <w:r>
+        <w:t xml:space="preserve">Close the poll and check that the winner is proposal </w:t>
+      </w:r>
+      <w:r>
+        <w:t>one</w:t>
+      </w:r>
+    </w:p>
+    <w:p>
+      <w:pPr>
+        <w:pStyle w:val="Heading3"/>
+      </w:pPr>
+      <w:r>
+        <w:t>Open Pol</w:t>
+      </w:r>
+      <w:r>
+        <w:t>l, Close Poll, and Timing</w:t>
+      </w:r>
+    </w:p>
+    <w:p>
+      <w:pPr>
+        <w:pStyle w:val="ListParagraph"/>
+        <w:numPr>
+          <w:ilvl w:val="0"/>
+          <w:numId w:val="17"/>
+        </w:numPr>
+      </w:pPr>
+      <w:r>
+        <w:t>Create a poll with one proposal</w:t>
+      </w:r>
+    </w:p>
+    <w:p>
+      <w:pPr>
+        <w:pStyle w:val="ListParagraph"/>
+        <w:numPr>
+          <w:ilvl w:val="0"/>
+          <w:numId w:val="17"/>
+        </w:numPr>
+      </w:pPr>
+      <w:r>
+        <w:t>Open the poll for a duration of 60 seconds</w:t>
+      </w:r>
+    </w:p>
+    <w:p>
+      <w:pPr>
+        <w:pStyle w:val="ListParagraph"/>
+        <w:numPr>
+          <w:ilvl w:val="0"/>
+          <w:numId w:val="17"/>
+        </w:numPr>
+      </w:pPr>
+      <w:r>
+        <w:t>Invite two voters and have them RSVP true</w:t>
+      </w:r>
+    </w:p>
+    <w:p>
+      <w:pPr>
+        <w:pStyle w:val="ListParagraph"/>
+        <w:numPr>
+          <w:ilvl w:val="0"/>
+          <w:numId w:val="17"/>
+        </w:numPr>
+      </w:pPr>
+      <w:r>
+        <w:t xml:space="preserve">Have the first voter vote within the 60 second duration, their vote should succeed and return a </w:t>
+      </w:r>
+      <w:r>
+        <w:t>Success</w:t>
+      </w:r>
+      <w:r>
+        <w:t xml:space="preserve"> code</w:t>
+      </w:r>
+    </w:p>
+    <w:p>
+      <w:pPr>
+        <w:pStyle w:val="ListParagraph"/>
+        <w:numPr>
+          <w:ilvl w:val="0"/>
+          <w:numId w:val="17"/>
+        </w:numPr>
+      </w:pPr>
+      <w:r>
+        <w:t xml:space="preserve">Have the second voter vote after the 60 second duration has elapsed, this should fail and return an </w:t>
+      </w:r>
+      <w:r>
+        <w:t>Incorrect St</w:t>
+      </w:r>
+      <w:r>
+        <w:t>ate code</w:t>
+      </w:r>
+    </w:p>
+    <w:p>
+      <w:pPr>
+        <w:pStyle w:val="Heading3"/>
+      </w:pPr>
+      <w:r>
+        <w:t>Invite</w:t>
+      </w:r>
+    </w:p>
+    <w:p>
+      <w:pPr>
+        <w:ind w:firstLine="0"/>
+      </w:pPr>
+      <w:r>
+        <w:t xml:space="preserve">This function is </w:t>
+      </w:r>
+      <w:r>
+        <w:t>covered</w:t>
+      </w:r>
+      <w:r>
+        <w:t xml:space="preserve"> by the unit test</w:t>
+      </w:r>
+      <w:r>
+        <w:t xml:space="preserve"> </w:t>
+      </w:r>
+      <w:proofErr w:type="spellStart"/>
+      <w:r>
+        <w:t>checkInvite</w:t>
+      </w:r>
+      <w:proofErr w:type="spellEnd"/>
+      <w:r>
+        <w:t>. In this test a new FoodChain contract is created and opened. Then a voter is invited and the status code is checked</w:t>
+      </w:r>
+      <w:r>
+        <w:t xml:space="preserve"> to be Success. A veto enabled voter is also invited and checked for a retuned Success code.</w:t>
+      </w:r>
+    </w:p>
+    <w:p>
+      <w:pPr>
+        <w:pStyle w:val="Heading3"/>
+      </w:pPr>
+      <w:r>
+        <w:t>RSVP</w:t>
+      </w:r>
+    </w:p>
+    <w:p>
+      <w:pPr>
+        <w:ind w:firstLine="0"/>
+      </w:pPr>
+      <w:r>
+        <w:t xml:space="preserve">This function is covered by the unit test </w:t>
+      </w:r>
+      <w:proofErr w:type="spellStart"/>
+      <w:r>
+        <w:t>checkRSVP</w:t>
+      </w:r>
+      <w:proofErr w:type="spellEnd"/>
+      <w:r>
+        <w:t xml:space="preserve">. This test creates and opens new food chain, then invites a voter. This voter attempts to RSVP and the returned status code is checked to be Success. A second voter who is not invited also attempts to RSVP and the returned </w:t>
+      </w:r>
+      <w:r>
+        <w:lastRenderedPageBreak/>
+        <w:t>status code is checked to be Not Allowed as only invited voters may RSVP.</w:t>
+      </w:r>
+    </w:p>
+    <w:p>
+      <w:pPr>
+        <w:pStyle w:val="Heading3"/>
+      </w:pPr>
+      <w:r>
+        <w:t>Vote</w:t>
+      </w:r>
+    </w:p>
+    <w:p>
+      <w:pPr>
+        <w:ind w:firstLine="0"/>
+      </w:pPr>
+      <w:r>
+        <w:t xml:space="preserve">This function is covered by the unit test </w:t>
+      </w:r>
+      <w:proofErr w:type="spellStart"/>
+      <w:r>
+        <w:t>checkVo</w:t>
+      </w:r>
+      <w:bookmarkStart w:id="10" w:name="_GoBack"/>
+      <w:bookmarkEnd w:id="10"/>
+      <w:r>
+        <w:t>te</w:t>
+      </w:r>
+      <w:proofErr w:type="spellEnd"/>
+      <w:r>
+        <w:t>. This test creates and opens a new FoodChain and then invites a voter who RSVPs true. Finally the voter attempts to vote by submitting an array of their ranked choices and the returned status code is checked to be Success.</w:t>
+      </w:r>
+    </w:p>
+    <w:p>
+      <w:pPr>
+        <w:pStyle w:val="Heading3"/>
+      </w:pPr>
+      <w:r>
+        <w:t>Winning Proposal</w:t>
+      </w:r>
+    </w:p>
+    <w:p>
+      <w:pPr>
+        <w:ind w:firstLine="0"/>
+      </w:pPr>
+      <w:r>
+        <w:t xml:space="preserve">This function is covered by the unit tests </w:t>
+      </w:r>
+      <w:proofErr w:type="spellStart"/>
+      <w:r>
+        <w:t>checkWinner</w:t>
+      </w:r>
+      <w:proofErr w:type="spellEnd"/>
+      <w:r>
+        <w:t xml:space="preserve"> and </w:t>
+      </w:r>
+      <w:proofErr w:type="spellStart"/>
+      <w:r>
+        <w:t>checkTransfer.</w:t>
+      </w:r>
+    </w:p>
+    <w:p>
+      <w:proofErr w:type="spellEnd"/>
+      <w:r>
+        <w:t>In the first test a poll is created, and opened, then three voters are invited and RSVP true. These voters then all select proposal two as their first choice. Winning Proposal is then called and the resulting winner ID is checked to be two.</w:t>
+      </w:r>
+    </w:p>
+    <w:p>
+      <w:r>
+        <w:t xml:space="preserve">The second test performs the same setup steps, but instead invites and RSVPs five voters. This test case verifies that the properties of STV are followed by implementing a three option poll with two popular options and one minority option that is similar to one of the popular options. This could be for example a poll containing a vegetarian location, a popular steakhouse, and a less well known barbeque location. In this case the steakhouse and barbeque restaurants are similar and between them hold a majority, but the presence of the barbeque restaurant splits the meat eating </w:t>
+      </w:r>
+      <w:r>
+        <w:t>vote into two separate groups. I</w:t>
+      </w:r>
+      <w:r>
+        <w:t>n a traditional first-past-the-post election</w:t>
+      </w:r>
+      <w:r>
+        <w:t xml:space="preserve"> this</w:t>
+      </w:r>
+      <w:r>
+        <w:t xml:space="preserve"> would cau</w:t>
+      </w:r>
+      <w:r>
+        <w:t>se the vegetarian option to win, but instead using STV lets the barbeque proponents select the steakhouse as their second choice, such that when the minority barbeque option is eliminated their votes can be recounted for the steakhouse. (A parallel situation in US politics would be the Socialist Party siphoning votes from the Democratic Party due to their somewhat overlapping constituents)</w:t>
+      </w:r>
+    </w:p>
+    <w:p>
+      <w:r>
+        <w:t xml:space="preserve">Mechanically the test has two </w:t>
+      </w:r>
+      <w:r>
+        <w:t xml:space="preserve">voters select option 0, two select option 1, and a third selects option 2 as their </w:t>
+      </w:r>
+      <w:r>
+        <w:t>first choices</w:t>
+      </w:r>
+      <w:r>
+        <w:t>. Critically the voter who selects option 2 as their first choice also selects option 1 as the</w:t>
+      </w:r>
+      <w:r>
+        <w:t xml:space="preserve">ir second choice. When </w:t>
+      </w:r>
+      <w:proofErr w:type="spellStart"/>
+      <w:r>
+        <w:t>winningP</w:t>
+      </w:r>
+      <w:r>
+        <w:t>roposal</w:t>
+      </w:r>
+      <w:proofErr w:type="spellEnd"/>
+      <w:r>
+        <w:t xml:space="preserve"> is called it finds that the least selected first option is proposal 2, so this proposal is eliminated and the vote which picked this as their first choice is recounted for the second choice of option 1. </w:t>
+      </w:r>
+      <w:r>
+        <w:t>Therefore proposal 1 is the winner and the returned winner ID is checked to match this value.</w:t>
+      </w:r>
+    </w:p>
+    <w:p>
+      <w:pPr>
+        <w:pStyle w:val="Heading2"/>
+      </w:pPr>
+      <w:r>
+        <w:t>Remix Screenshot</w:t>
+      </w:r>
+    </w:p>
+    <w:p>
+      <w:pPr>
+        <w:ind w:firstLine="0"/>
+      </w:pPr>
+      <w:r>
+        <w:fldChar w:fldCharType="begin"/>
+      </w:r>
+      <w:r>
+        <w:instrText xml:space="preserve"> REF _Ref21274453 \h </w:instrText>
+      </w:r>
+      <w:r>
+        <w:fldChar w:fldCharType="separate"/>
+      </w:r>
+      <w:r>
+        <w:t xml:space="preserve">Figure </w:t>
+      </w:r>
+      <w:r>
+        <w:rPr>
+          <w:noProof/>
+        </w:rPr>
+        <w:t>4</w:t>
+      </w:r>
+      <w:r>
+        <w:fldChar w:fldCharType="end"/>
+      </w:r>
+      <w:r>
+        <w:t xml:space="preserve"> shows a screenshot of the contract interface from the Remix IDE used for testing. The contract was deployed to a JavaScript virtual environment, by entering the number of proposals </w:t>
+      </w:r>
+      <w:r>
+        <w:t>and clicking “Deploy” in the Remix “Deploy and Run Transactions” window.</w:t>
+      </w:r>
+    </w:p>
+    <w:p/>
+    <w:p>
+      <w:pPr>
+        <w:keepNext/>
+        <w:ind w:firstLine="0"/>
+      </w:pPr>
+      <w:r>
+        <w:rPr>
+          <w:noProof/>
+        </w:rPr>
+        <w:drawing>
+          <wp:inline distT="0" distB="0" distL="0" distR="0">
+            <wp:extent cx="2739191" cy="3246120"/>
+            <wp:effectExtent l="0" t="0" r="8255" b="0"/>
+            <wp:docPr id="3" name="Picture 3"/>
+            <wp:cNvGraphicFramePr>
+              <a:graphicFrameLocks xmlns:a="http://schemas.openxmlformats.org/drawingml/2006/main" noChangeAspect="1"/>
+            </wp:cNvGraphicFramePr>
+            <a:graphic xmlns:a="http://schemas.openxmlformats.org/drawingml/2006/main">
+              <a:graphicData uri="http://schemas.openxmlformats.org/drawingml/2006/picture">
+                <pic:pic xmlns:pic="http://schemas.openxmlformats.org/drawingml/2006/picture">
+                  <pic:nvPicPr>
+                    <pic:cNvPr id="3" name="remix_screenshot.png"/>
+                    <pic:cNvPicPr/>
+                  </pic:nvPicPr>
+                  <pic:blipFill>
+                    <a:blip r:embed="rId14">
+                      <a:extLst>
+                        <a:ext uri="{28A0092B-C50C-407E-A947-70E740481C1C}">
+                          <a14:useLocalDpi xmlns:a14="http://schemas.microsoft.com/office/drawing/2010/main" val="0"/>
+                        </a:ext>
+                      </a:extLst>
+                    </a:blip>
+                    <a:stretch>
+                      <a:fillRect/>
+                    </a:stretch>
+                  </pic:blipFill>
+                  <pic:spPr>
+                    <a:xfrm>
+                      <a:off x="0" y="0"/>
+                      <a:ext cx="2739191" cy="3246120"/>
+                    </a:xfrm>
+                    <a:prstGeom prst="rect">
+                      <a:avLst/>
+                    </a:prstGeom>
+                  </pic:spPr>
+                </pic:pic>
+              </a:graphicData>
+            </a:graphic>
+          </wp:inline>
+        </w:drawing>
+      </w:r>
+    </w:p>
+    <w:p>
+      <w:pPr>
+        <w:pStyle w:val="Caption"/>
+      </w:pPr>
+      <w:bookmarkStart w:id="11" w:name="_Ref21274453"/>
+      <w:r>
+        <w:t xml:space="preserve">Figure </w:t>
+      </w:r>
+      <w:fldSimple w:instr=" SEQ Figure \* ARABIC ">
+        <w:r>
+          <w:rPr>
+            <w:noProof/>
+          </w:rPr>
+          <w:t>4</w:t>
+        </w:r>
+      </w:fldSimple>
+      <w:bookmarkEnd w:id="11"/>
+      <w:r>
+        <w:t>: Remix IDE Contract Interface</w:t>
+      </w:r>
     </w:p>
     <w:sectPr>
       <w:type w:val="continuous"/>
@@ -549,7 +1692,7 @@
 </file>
 
 <file path=word/numbering.xml><?xml version="1.0" encoding="utf-8"?>
-<w:numbering xmlns:wpc="http://schemas.microsoft.com/office/word/2010/wordprocessingCanvas" xmlns:cx="http://schemas.microsoft.com/office/drawing/2014/chartex" xmlns:mc="http://schemas.openxmlformats.org/markup-compatibility/2006" xmlns:o="urn:schemas-microsoft-com:office:office" xmlns:r="http://schemas.openxmlformats.org/officeDocument/2006/relationships" xmlns:m="http://schemas.openxmlformats.org/officeDocument/2006/math" xmlns:v="urn:schemas-microsoft-com:vml" xmlns:wp14="http://schemas.microsoft.com/office/word/2010/wordprocessingDrawing" xmlns:wp="http://schemas.openxmlformats.org/drawingml/2006/wordprocessingDrawing" xmlns:w10="urn:schemas-microsoft-com:office:word" xmlns:w="http://schemas.openxmlformats.org/wordprocessingml/2006/main" xmlns:w14="http://schemas.microsoft.com/office/word/2010/wordml" xmlns:w15="http://schemas.microsoft.com/office/word/2012/wordml" xmlns:w16se="http://schemas.microsoft.com/office/word/2015/wordml/symex" xmlns:wpg="http://schemas.microsoft.com/office/word/2010/wordprocessingGroup" xmlns:wpi="http://schemas.microsoft.com/office/word/2010/wordprocessingInk" xmlns:wne="http://schemas.microsoft.com/office/word/2006/wordml" xmlns:wps="http://schemas.microsoft.com/office/word/2010/wordprocessingShape" mc:Ignorable="w14 w15 w16se wp14">
+<w:numbering xmlns:wpc="http://schemas.microsoft.com/office/word/2010/wordprocessingCanvas" xmlns:cx="http://schemas.microsoft.com/office/drawing/2014/chartex" xmlns:cx1="http://schemas.microsoft.com/office/drawing/2015/9/8/chartex" xmlns:mc="http://schemas.openxmlformats.org/markup-compatibility/2006" xmlns:o="urn:schemas-microsoft-com:office:office" xmlns:r="http://schemas.openxmlformats.org/officeDocument/2006/relationships" xmlns:m="http://schemas.openxmlformats.org/officeDocument/2006/math" xmlns:v="urn:schemas-microsoft-com:vml" xmlns:wp14="http://schemas.microsoft.com/office/word/2010/wordprocessingDrawing" xmlns:wp="http://schemas.openxmlformats.org/drawingml/2006/wordprocessingDrawing" xmlns:w10="urn:schemas-microsoft-com:office:word" xmlns:w="http://schemas.openxmlformats.org/wordprocessingml/2006/main" xmlns:w14="http://schemas.microsoft.com/office/word/2010/wordml" xmlns:w15="http://schemas.microsoft.com/office/word/2012/wordml" xmlns:w16se="http://schemas.microsoft.com/office/word/2015/wordml/symex" xmlns:wpg="http://schemas.microsoft.com/office/word/2010/wordprocessingGroup" xmlns:wpi="http://schemas.microsoft.com/office/word/2010/wordprocessingInk" xmlns:wne="http://schemas.microsoft.com/office/word/2006/wordml" xmlns:wps="http://schemas.microsoft.com/office/word/2010/wordprocessingShape" mc:Ignorable="w14 w15 w16se wp14">
   <w:abstractNum w:abstractNumId="0" w15:restartNumberingAfterBreak="0">
     <w:nsid w:val="0B7E157D"/>
     <w:multiLevelType w:val="multilevel"/>
@@ -664,6 +1807,95 @@
     </w:lvl>
   </w:abstractNum>
   <w:abstractNum w:abstractNumId="1" w15:restartNumberingAfterBreak="0">
+    <w:nsid w:val="14320744"/>
+    <w:multiLevelType w:val="hybridMultilevel"/>
+    <w:tmpl w:val="7820E402"/>
+    <w:lvl w:ilvl="0" w:tplc="0409000F">
+      <w:start w:val="1"/>
+      <w:numFmt w:val="decimal"/>
+      <w:lvlText w:val="%1."/>
+      <w:lvlJc w:val="left"/>
+      <w:pPr>
+        <w:ind w:left="720" w:hanging="360"/>
+      </w:pPr>
+      <w:rPr>
+        <w:rFonts w:hint="default"/>
+      </w:rPr>
+    </w:lvl>
+    <w:lvl w:ilvl="1" w:tplc="04090019" w:tentative="1">
+      <w:start w:val="1"/>
+      <w:numFmt w:val="lowerLetter"/>
+      <w:lvlText w:val="%2."/>
+      <w:lvlJc w:val="left"/>
+      <w:pPr>
+        <w:ind w:left="1440" w:hanging="360"/>
+      </w:pPr>
+    </w:lvl>
+    <w:lvl w:ilvl="2" w:tplc="0409001B" w:tentative="1">
+      <w:start w:val="1"/>
+      <w:numFmt w:val="lowerRoman"/>
+      <w:lvlText w:val="%3."/>
+      <w:lvlJc w:val="right"/>
+      <w:pPr>
+        <w:ind w:left="2160" w:hanging="180"/>
+      </w:pPr>
+    </w:lvl>
+    <w:lvl w:ilvl="3" w:tplc="0409000F" w:tentative="1">
+      <w:start w:val="1"/>
+      <w:numFmt w:val="decimal"/>
+      <w:lvlText w:val="%4."/>
+      <w:lvlJc w:val="left"/>
+      <w:pPr>
+        <w:ind w:left="2880" w:hanging="360"/>
+      </w:pPr>
+    </w:lvl>
+    <w:lvl w:ilvl="4" w:tplc="04090019" w:tentative="1">
+      <w:start w:val="1"/>
+      <w:numFmt w:val="lowerLetter"/>
+      <w:lvlText w:val="%5."/>
+      <w:lvlJc w:val="left"/>
+      <w:pPr>
+        <w:ind w:left="3600" w:hanging="360"/>
+      </w:pPr>
+    </w:lvl>
+    <w:lvl w:ilvl="5" w:tplc="0409001B" w:tentative="1">
+      <w:start w:val="1"/>
+      <w:numFmt w:val="lowerRoman"/>
+      <w:lvlText w:val="%6."/>
+      <w:lvlJc w:val="right"/>
+      <w:pPr>
+        <w:ind w:left="4320" w:hanging="180"/>
+      </w:pPr>
+    </w:lvl>
+    <w:lvl w:ilvl="6" w:tplc="0409000F" w:tentative="1">
+      <w:start w:val="1"/>
+      <w:numFmt w:val="decimal"/>
+      <w:lvlText w:val="%7."/>
+      <w:lvlJc w:val="left"/>
+      <w:pPr>
+        <w:ind w:left="5040" w:hanging="360"/>
+      </w:pPr>
+    </w:lvl>
+    <w:lvl w:ilvl="7" w:tplc="04090019" w:tentative="1">
+      <w:start w:val="1"/>
+      <w:numFmt w:val="lowerLetter"/>
+      <w:lvlText w:val="%8."/>
+      <w:lvlJc w:val="left"/>
+      <w:pPr>
+        <w:ind w:left="5760" w:hanging="360"/>
+      </w:pPr>
+    </w:lvl>
+    <w:lvl w:ilvl="8" w:tplc="0409001B" w:tentative="1">
+      <w:start w:val="1"/>
+      <w:numFmt w:val="lowerRoman"/>
+      <w:lvlText w:val="%9."/>
+      <w:lvlJc w:val="right"/>
+      <w:pPr>
+        <w:ind w:left="6480" w:hanging="180"/>
+      </w:pPr>
+    </w:lvl>
+  </w:abstractNum>
+  <w:abstractNum w:abstractNumId="2" w15:restartNumberingAfterBreak="0">
     <w:nsid w:val="181B099D"/>
     <w:multiLevelType w:val="multilevel"/>
     <w:tmpl w:val="66EA8D62"/>
@@ -758,7 +1990,96 @@
       </w:pPr>
     </w:lvl>
   </w:abstractNum>
-  <w:abstractNum w:abstractNumId="2" w15:restartNumberingAfterBreak="0">
+  <w:abstractNum w:abstractNumId="3" w15:restartNumberingAfterBreak="0">
+    <w:nsid w:val="1F9D7155"/>
+    <w:multiLevelType w:val="hybridMultilevel"/>
+    <w:tmpl w:val="75ACB2BA"/>
+    <w:lvl w:ilvl="0" w:tplc="D34CB9D4">
+      <w:start w:val="1"/>
+      <w:numFmt w:val="decimal"/>
+      <w:lvlText w:val="%1."/>
+      <w:lvlJc w:val="left"/>
+      <w:pPr>
+        <w:ind w:left="504" w:hanging="360"/>
+      </w:pPr>
+      <w:rPr>
+        <w:rFonts w:hint="default"/>
+      </w:rPr>
+    </w:lvl>
+    <w:lvl w:ilvl="1" w:tplc="04090019" w:tentative="1">
+      <w:start w:val="1"/>
+      <w:numFmt w:val="lowerLetter"/>
+      <w:lvlText w:val="%2."/>
+      <w:lvlJc w:val="left"/>
+      <w:pPr>
+        <w:ind w:left="1224" w:hanging="360"/>
+      </w:pPr>
+    </w:lvl>
+    <w:lvl w:ilvl="2" w:tplc="0409001B" w:tentative="1">
+      <w:start w:val="1"/>
+      <w:numFmt w:val="lowerRoman"/>
+      <w:lvlText w:val="%3."/>
+      <w:lvlJc w:val="right"/>
+      <w:pPr>
+        <w:ind w:left="1944" w:hanging="180"/>
+      </w:pPr>
+    </w:lvl>
+    <w:lvl w:ilvl="3" w:tplc="0409000F" w:tentative="1">
+      <w:start w:val="1"/>
+      <w:numFmt w:val="decimal"/>
+      <w:lvlText w:val="%4."/>
+      <w:lvlJc w:val="left"/>
+      <w:pPr>
+        <w:ind w:left="2664" w:hanging="360"/>
+      </w:pPr>
+    </w:lvl>
+    <w:lvl w:ilvl="4" w:tplc="04090019" w:tentative="1">
+      <w:start w:val="1"/>
+      <w:numFmt w:val="lowerLetter"/>
+      <w:lvlText w:val="%5."/>
+      <w:lvlJc w:val="left"/>
+      <w:pPr>
+        <w:ind w:left="3384" w:hanging="360"/>
+      </w:pPr>
+    </w:lvl>
+    <w:lvl w:ilvl="5" w:tplc="0409001B" w:tentative="1">
+      <w:start w:val="1"/>
+      <w:numFmt w:val="lowerRoman"/>
+      <w:lvlText w:val="%6."/>
+      <w:lvlJc w:val="right"/>
+      <w:pPr>
+        <w:ind w:left="4104" w:hanging="180"/>
+      </w:pPr>
+    </w:lvl>
+    <w:lvl w:ilvl="6" w:tplc="0409000F" w:tentative="1">
+      <w:start w:val="1"/>
+      <w:numFmt w:val="decimal"/>
+      <w:lvlText w:val="%7."/>
+      <w:lvlJc w:val="left"/>
+      <w:pPr>
+        <w:ind w:left="4824" w:hanging="360"/>
+      </w:pPr>
+    </w:lvl>
+    <w:lvl w:ilvl="7" w:tplc="04090019" w:tentative="1">
+      <w:start w:val="1"/>
+      <w:numFmt w:val="lowerLetter"/>
+      <w:lvlText w:val="%8."/>
+      <w:lvlJc w:val="left"/>
+      <w:pPr>
+        <w:ind w:left="5544" w:hanging="360"/>
+      </w:pPr>
+    </w:lvl>
+    <w:lvl w:ilvl="8" w:tplc="0409001B" w:tentative="1">
+      <w:start w:val="1"/>
+      <w:numFmt w:val="lowerRoman"/>
+      <w:lvlText w:val="%9."/>
+      <w:lvlJc w:val="right"/>
+      <w:pPr>
+        <w:ind w:left="6264" w:hanging="180"/>
+      </w:pPr>
+    </w:lvl>
+  </w:abstractNum>
+  <w:abstractNum w:abstractNumId="4" w15:restartNumberingAfterBreak="0">
     <w:nsid w:val="2B2A28D6"/>
     <w:multiLevelType w:val="multilevel"/>
     <w:tmpl w:val="A300D35A"/>
@@ -872,7 +2193,7 @@
       </w:rPr>
     </w:lvl>
   </w:abstractNum>
-  <w:abstractNum w:abstractNumId="3" w15:restartNumberingAfterBreak="0">
+  <w:abstractNum w:abstractNumId="5" w15:restartNumberingAfterBreak="0">
     <w:nsid w:val="2CE450A0"/>
     <w:multiLevelType w:val="multilevel"/>
     <w:tmpl w:val="F59E3728"/>
@@ -985,7 +2306,185 @@
       </w:rPr>
     </w:lvl>
   </w:abstractNum>
-  <w:abstractNum w:abstractNumId="4" w15:restartNumberingAfterBreak="0">
+  <w:abstractNum w:abstractNumId="6" w15:restartNumberingAfterBreak="0">
+    <w:nsid w:val="31A711FD"/>
+    <w:multiLevelType w:val="hybridMultilevel"/>
+    <w:tmpl w:val="E9F628B8"/>
+    <w:lvl w:ilvl="0" w:tplc="0409000F">
+      <w:start w:val="1"/>
+      <w:numFmt w:val="decimal"/>
+      <w:lvlText w:val="%1."/>
+      <w:lvlJc w:val="left"/>
+      <w:pPr>
+        <w:ind w:left="720" w:hanging="360"/>
+      </w:pPr>
+      <w:rPr>
+        <w:rFonts w:hint="default"/>
+      </w:rPr>
+    </w:lvl>
+    <w:lvl w:ilvl="1" w:tplc="04090019" w:tentative="1">
+      <w:start w:val="1"/>
+      <w:numFmt w:val="lowerLetter"/>
+      <w:lvlText w:val="%2."/>
+      <w:lvlJc w:val="left"/>
+      <w:pPr>
+        <w:ind w:left="1440" w:hanging="360"/>
+      </w:pPr>
+    </w:lvl>
+    <w:lvl w:ilvl="2" w:tplc="0409001B" w:tentative="1">
+      <w:start w:val="1"/>
+      <w:numFmt w:val="lowerRoman"/>
+      <w:lvlText w:val="%3."/>
+      <w:lvlJc w:val="right"/>
+      <w:pPr>
+        <w:ind w:left="2160" w:hanging="180"/>
+      </w:pPr>
+    </w:lvl>
+    <w:lvl w:ilvl="3" w:tplc="0409000F" w:tentative="1">
+      <w:start w:val="1"/>
+      <w:numFmt w:val="decimal"/>
+      <w:lvlText w:val="%4."/>
+      <w:lvlJc w:val="left"/>
+      <w:pPr>
+        <w:ind w:left="2880" w:hanging="360"/>
+      </w:pPr>
+    </w:lvl>
+    <w:lvl w:ilvl="4" w:tplc="04090019" w:tentative="1">
+      <w:start w:val="1"/>
+      <w:numFmt w:val="lowerLetter"/>
+      <w:lvlText w:val="%5."/>
+      <w:lvlJc w:val="left"/>
+      <w:pPr>
+        <w:ind w:left="3600" w:hanging="360"/>
+      </w:pPr>
+    </w:lvl>
+    <w:lvl w:ilvl="5" w:tplc="0409001B" w:tentative="1">
+      <w:start w:val="1"/>
+      <w:numFmt w:val="lowerRoman"/>
+      <w:lvlText w:val="%6."/>
+      <w:lvlJc w:val="right"/>
+      <w:pPr>
+        <w:ind w:left="4320" w:hanging="180"/>
+      </w:pPr>
+    </w:lvl>
+    <w:lvl w:ilvl="6" w:tplc="0409000F" w:tentative="1">
+      <w:start w:val="1"/>
+      <w:numFmt w:val="decimal"/>
+      <w:lvlText w:val="%7."/>
+      <w:lvlJc w:val="left"/>
+      <w:pPr>
+        <w:ind w:left="5040" w:hanging="360"/>
+      </w:pPr>
+    </w:lvl>
+    <w:lvl w:ilvl="7" w:tplc="04090019" w:tentative="1">
+      <w:start w:val="1"/>
+      <w:numFmt w:val="lowerLetter"/>
+      <w:lvlText w:val="%8."/>
+      <w:lvlJc w:val="left"/>
+      <w:pPr>
+        <w:ind w:left="5760" w:hanging="360"/>
+      </w:pPr>
+    </w:lvl>
+    <w:lvl w:ilvl="8" w:tplc="0409001B" w:tentative="1">
+      <w:start w:val="1"/>
+      <w:numFmt w:val="lowerRoman"/>
+      <w:lvlText w:val="%9."/>
+      <w:lvlJc w:val="right"/>
+      <w:pPr>
+        <w:ind w:left="6480" w:hanging="180"/>
+      </w:pPr>
+    </w:lvl>
+  </w:abstractNum>
+  <w:abstractNum w:abstractNumId="7" w15:restartNumberingAfterBreak="0">
+    <w:nsid w:val="3C070D15"/>
+    <w:multiLevelType w:val="hybridMultilevel"/>
+    <w:tmpl w:val="540CCA0C"/>
+    <w:lvl w:ilvl="0" w:tplc="6680CC5A">
+      <w:start w:val="1"/>
+      <w:numFmt w:val="decimal"/>
+      <w:lvlText w:val="%1."/>
+      <w:lvlJc w:val="left"/>
+      <w:pPr>
+        <w:ind w:left="504" w:hanging="360"/>
+      </w:pPr>
+      <w:rPr>
+        <w:rFonts w:hint="default"/>
+      </w:rPr>
+    </w:lvl>
+    <w:lvl w:ilvl="1" w:tplc="04090019" w:tentative="1">
+      <w:start w:val="1"/>
+      <w:numFmt w:val="lowerLetter"/>
+      <w:lvlText w:val="%2."/>
+      <w:lvlJc w:val="left"/>
+      <w:pPr>
+        <w:ind w:left="1224" w:hanging="360"/>
+      </w:pPr>
+    </w:lvl>
+    <w:lvl w:ilvl="2" w:tplc="0409001B" w:tentative="1">
+      <w:start w:val="1"/>
+      <w:numFmt w:val="lowerRoman"/>
+      <w:lvlText w:val="%3."/>
+      <w:lvlJc w:val="right"/>
+      <w:pPr>
+        <w:ind w:left="1944" w:hanging="180"/>
+      </w:pPr>
+    </w:lvl>
+    <w:lvl w:ilvl="3" w:tplc="0409000F" w:tentative="1">
+      <w:start w:val="1"/>
+      <w:numFmt w:val="decimal"/>
+      <w:lvlText w:val="%4."/>
+      <w:lvlJc w:val="left"/>
+      <w:pPr>
+        <w:ind w:left="2664" w:hanging="360"/>
+      </w:pPr>
+    </w:lvl>
+    <w:lvl w:ilvl="4" w:tplc="04090019" w:tentative="1">
+      <w:start w:val="1"/>
+      <w:numFmt w:val="lowerLetter"/>
+      <w:lvlText w:val="%5."/>
+      <w:lvlJc w:val="left"/>
+      <w:pPr>
+        <w:ind w:left="3384" w:hanging="360"/>
+      </w:pPr>
+    </w:lvl>
+    <w:lvl w:ilvl="5" w:tplc="0409001B" w:tentative="1">
+      <w:start w:val="1"/>
+      <w:numFmt w:val="lowerRoman"/>
+      <w:lvlText w:val="%6."/>
+      <w:lvlJc w:val="right"/>
+      <w:pPr>
+        <w:ind w:left="4104" w:hanging="180"/>
+      </w:pPr>
+    </w:lvl>
+    <w:lvl w:ilvl="6" w:tplc="0409000F" w:tentative="1">
+      <w:start w:val="1"/>
+      <w:numFmt w:val="decimal"/>
+      <w:lvlText w:val="%7."/>
+      <w:lvlJc w:val="left"/>
+      <w:pPr>
+        <w:ind w:left="4824" w:hanging="360"/>
+      </w:pPr>
+    </w:lvl>
+    <w:lvl w:ilvl="7" w:tplc="04090019" w:tentative="1">
+      <w:start w:val="1"/>
+      <w:numFmt w:val="lowerLetter"/>
+      <w:lvlText w:val="%8."/>
+      <w:lvlJc w:val="left"/>
+      <w:pPr>
+        <w:ind w:left="5544" w:hanging="360"/>
+      </w:pPr>
+    </w:lvl>
+    <w:lvl w:ilvl="8" w:tplc="0409001B" w:tentative="1">
+      <w:start w:val="1"/>
+      <w:numFmt w:val="lowerRoman"/>
+      <w:lvlText w:val="%9."/>
+      <w:lvlJc w:val="right"/>
+      <w:pPr>
+        <w:ind w:left="6264" w:hanging="180"/>
+      </w:pPr>
+    </w:lvl>
+  </w:abstractNum>
+  <w:abstractNum w:abstractNumId="8" w15:restartNumberingAfterBreak="0">
     <w:nsid w:val="418546D7"/>
     <w:multiLevelType w:val="multilevel"/>
     <w:tmpl w:val="025A9E2E"/>
@@ -1106,7 +2605,7 @@
       </w:rPr>
     </w:lvl>
   </w:abstractNum>
-  <w:abstractNum w:abstractNumId="5" w15:restartNumberingAfterBreak="0">
+  <w:abstractNum w:abstractNumId="9" w15:restartNumberingAfterBreak="0">
     <w:nsid w:val="44BB094B"/>
     <w:multiLevelType w:val="multilevel"/>
     <w:tmpl w:val="025A9E2E"/>
@@ -1227,7 +2726,96 @@
       </w:rPr>
     </w:lvl>
   </w:abstractNum>
-  <w:abstractNum w:abstractNumId="6" w15:restartNumberingAfterBreak="0">
+  <w:abstractNum w:abstractNumId="10" w15:restartNumberingAfterBreak="0">
+    <w:nsid w:val="47C21153"/>
+    <w:multiLevelType w:val="hybridMultilevel"/>
+    <w:tmpl w:val="3F448EBC"/>
+    <w:lvl w:ilvl="0" w:tplc="0409000F">
+      <w:start w:val="1"/>
+      <w:numFmt w:val="decimal"/>
+      <w:lvlText w:val="%1."/>
+      <w:lvlJc w:val="left"/>
+      <w:pPr>
+        <w:ind w:left="720" w:hanging="360"/>
+      </w:pPr>
+      <w:rPr>
+        <w:rFonts w:hint="default"/>
+      </w:rPr>
+    </w:lvl>
+    <w:lvl w:ilvl="1" w:tplc="04090019" w:tentative="1">
+      <w:start w:val="1"/>
+      <w:numFmt w:val="lowerLetter"/>
+      <w:lvlText w:val="%2."/>
+      <w:lvlJc w:val="left"/>
+      <w:pPr>
+        <w:ind w:left="1440" w:hanging="360"/>
+      </w:pPr>
+    </w:lvl>
+    <w:lvl w:ilvl="2" w:tplc="0409001B" w:tentative="1">
+      <w:start w:val="1"/>
+      <w:numFmt w:val="lowerRoman"/>
+      <w:lvlText w:val="%3."/>
+      <w:lvlJc w:val="right"/>
+      <w:pPr>
+        <w:ind w:left="2160" w:hanging="180"/>
+      </w:pPr>
+    </w:lvl>
+    <w:lvl w:ilvl="3" w:tplc="0409000F" w:tentative="1">
+      <w:start w:val="1"/>
+      <w:numFmt w:val="decimal"/>
+      <w:lvlText w:val="%4."/>
+      <w:lvlJc w:val="left"/>
+      <w:pPr>
+        <w:ind w:left="2880" w:hanging="360"/>
+      </w:pPr>
+    </w:lvl>
+    <w:lvl w:ilvl="4" w:tplc="04090019" w:tentative="1">
+      <w:start w:val="1"/>
+      <w:numFmt w:val="lowerLetter"/>
+      <w:lvlText w:val="%5."/>
+      <w:lvlJc w:val="left"/>
+      <w:pPr>
+        <w:ind w:left="3600" w:hanging="360"/>
+      </w:pPr>
+    </w:lvl>
+    <w:lvl w:ilvl="5" w:tplc="0409001B" w:tentative="1">
+      <w:start w:val="1"/>
+      <w:numFmt w:val="lowerRoman"/>
+      <w:lvlText w:val="%6."/>
+      <w:lvlJc w:val="right"/>
+      <w:pPr>
+        <w:ind w:left="4320" w:hanging="180"/>
+      </w:pPr>
+    </w:lvl>
+    <w:lvl w:ilvl="6" w:tplc="0409000F" w:tentative="1">
+      <w:start w:val="1"/>
+      <w:numFmt w:val="decimal"/>
+      <w:lvlText w:val="%7."/>
+      <w:lvlJc w:val="left"/>
+      <w:pPr>
+        <w:ind w:left="5040" w:hanging="360"/>
+      </w:pPr>
+    </w:lvl>
+    <w:lvl w:ilvl="7" w:tplc="04090019" w:tentative="1">
+      <w:start w:val="1"/>
+      <w:numFmt w:val="lowerLetter"/>
+      <w:lvlText w:val="%8."/>
+      <w:lvlJc w:val="left"/>
+      <w:pPr>
+        <w:ind w:left="5760" w:hanging="360"/>
+      </w:pPr>
+    </w:lvl>
+    <w:lvl w:ilvl="8" w:tplc="0409001B" w:tentative="1">
+      <w:start w:val="1"/>
+      <w:numFmt w:val="lowerRoman"/>
+      <w:lvlText w:val="%9."/>
+      <w:lvlJc w:val="right"/>
+      <w:pPr>
+        <w:ind w:left="6480" w:hanging="180"/>
+      </w:pPr>
+    </w:lvl>
+  </w:abstractNum>
+  <w:abstractNum w:abstractNumId="11" w15:restartNumberingAfterBreak="0">
     <w:nsid w:val="4E1303A1"/>
     <w:multiLevelType w:val="hybridMultilevel"/>
     <w:tmpl w:val="0D52592E"/>
@@ -1316,7 +2904,7 @@
       </w:pPr>
     </w:lvl>
   </w:abstractNum>
-  <w:abstractNum w:abstractNumId="7" w15:restartNumberingAfterBreak="0">
+  <w:abstractNum w:abstractNumId="12" w15:restartNumberingAfterBreak="0">
     <w:nsid w:val="74CD1B06"/>
     <w:multiLevelType w:val="hybridMultilevel"/>
     <w:tmpl w:val="FB847AF8"/>
@@ -1405,7 +2993,7 @@
       </w:pPr>
     </w:lvl>
   </w:abstractNum>
-  <w:abstractNum w:abstractNumId="8" w15:restartNumberingAfterBreak="0">
+  <w:abstractNum w:abstractNumId="13" w15:restartNumberingAfterBreak="0">
     <w:nsid w:val="7D6D1244"/>
     <w:multiLevelType w:val="multilevel"/>
     <w:tmpl w:val="F59E377C"/>
@@ -1527,25 +3115,25 @@
     </w:lvl>
   </w:abstractNum>
   <w:num w:numId="1">
-    <w:abstractNumId w:val="6"/>
+    <w:abstractNumId w:val="11"/>
   </w:num>
   <w:num w:numId="2">
-    <w:abstractNumId w:val="4"/>
+    <w:abstractNumId w:val="8"/>
   </w:num>
   <w:num w:numId="3">
-    <w:abstractNumId w:val="7"/>
+    <w:abstractNumId w:val="12"/>
   </w:num>
   <w:num w:numId="4">
     <w:abstractNumId w:val="0"/>
   </w:num>
   <w:num w:numId="5">
-    <w:abstractNumId w:val="8"/>
+    <w:abstractNumId w:val="13"/>
   </w:num>
   <w:num w:numId="6">
-    <w:abstractNumId w:val="5"/>
+    <w:abstractNumId w:val="9"/>
   </w:num>
   <w:num w:numId="7">
-    <w:abstractNumId w:val="8"/>
+    <w:abstractNumId w:val="13"/>
     <w:lvlOverride w:ilvl="0">
       <w:startOverride w:val="1"/>
     </w:lvlOverride>
@@ -1554,7 +3142,7 @@
     </w:lvlOverride>
   </w:num>
   <w:num w:numId="8">
-    <w:abstractNumId w:val="8"/>
+    <w:abstractNumId w:val="13"/>
     <w:lvlOverride w:ilvl="0">
       <w:startOverride w:val="1"/>
     </w:lvlOverride>
@@ -1563,10 +3151,10 @@
     </w:lvlOverride>
   </w:num>
   <w:num w:numId="9">
-    <w:abstractNumId w:val="1"/>
+    <w:abstractNumId w:val="2"/>
   </w:num>
   <w:num w:numId="10">
-    <w:abstractNumId w:val="1"/>
+    <w:abstractNumId w:val="2"/>
     <w:lvlOverride w:ilvl="0">
       <w:startOverride w:val="1"/>
     </w:lvlOverride>
@@ -1596,10 +3184,25 @@
     </w:lvlOverride>
   </w:num>
   <w:num w:numId="11">
+    <w:abstractNumId w:val="5"/>
+  </w:num>
+  <w:num w:numId="12">
+    <w:abstractNumId w:val="4"/>
+  </w:num>
+  <w:num w:numId="13">
+    <w:abstractNumId w:val="6"/>
+  </w:num>
+  <w:num w:numId="14">
+    <w:abstractNumId w:val="10"/>
+  </w:num>
+  <w:num w:numId="15">
     <w:abstractNumId w:val="3"/>
   </w:num>
-  <w:num w:numId="12">
-    <w:abstractNumId w:val="2"/>
+  <w:num w:numId="16">
+    <w:abstractNumId w:val="7"/>
+  </w:num>
+  <w:num w:numId="17">
+    <w:abstractNumId w:val="1"/>
   </w:num>
 </w:numbering>
 </file>
@@ -2248,6 +3851,7 @@
   <w:style w:type="character" w:default="1" w:styleId="DefaultParagraphFont">
     <w:name w:val="Default Paragraph Font"/>
     <w:uiPriority w:val="1"/>
+    <w:semiHidden/>
     <w:unhideWhenUsed/>
   </w:style>
   <w:style w:type="table" w:default="1" w:styleId="TableNormal">
@@ -2597,6 +4201,74 @@
       <w:sz w:val="20"/>
     </w:rPr>
   </w:style>
+  <w:style w:type="table" w:styleId="TableGrid">
+    <w:name w:val="Table Grid"/>
+    <w:basedOn w:val="TableNormal"/>
+    <w:uiPriority w:val="39"/>
+    <w:rsid w:val="00D30E34"/>
+    <w:pPr>
+      <w:spacing w:after="0" w:line="240" w:lineRule="auto"/>
+    </w:pPr>
+    <w:tblPr>
+      <w:tblBorders>
+        <w:top w:val="single" w:sz="4" w:space="0" w:color="auto"/>
+        <w:left w:val="single" w:sz="4" w:space="0" w:color="auto"/>
+        <w:bottom w:val="single" w:sz="4" w:space="0" w:color="auto"/>
+        <w:right w:val="single" w:sz="4" w:space="0" w:color="auto"/>
+        <w:insideH w:val="single" w:sz="4" w:space="0" w:color="auto"/>
+        <w:insideV w:val="single" w:sz="4" w:space="0" w:color="auto"/>
+      </w:tblBorders>
+    </w:tblPr>
+  </w:style>
+  <w:style w:type="paragraph" w:styleId="Caption">
+    <w:name w:val="caption"/>
+    <w:basedOn w:val="Normal"/>
+    <w:next w:val="Normal"/>
+    <w:uiPriority w:val="35"/>
+    <w:unhideWhenUsed/>
+    <w:qFormat/>
+    <w:rsid w:val="00CB10D2"/>
+    <w:pPr>
+      <w:spacing w:after="200"/>
+      <w:jc w:val="center"/>
+    </w:pPr>
+    <w:rPr>
+      <w:i/>
+      <w:iCs/>
+      <w:sz w:val="18"/>
+      <w:szCs w:val="18"/>
+    </w:rPr>
+  </w:style>
+  <w:style w:type="paragraph" w:styleId="BalloonText">
+    <w:name w:val="Balloon Text"/>
+    <w:basedOn w:val="Normal"/>
+    <w:link w:val="BalloonTextChar"/>
+    <w:uiPriority w:val="99"/>
+    <w:semiHidden/>
+    <w:unhideWhenUsed/>
+    <w:rsid w:val="00966633"/>
+    <w:pPr>
+      <w:spacing w:after="0"/>
+    </w:pPr>
+    <w:rPr>
+      <w:rFonts w:ascii="Segoe UI" w:hAnsi="Segoe UI" w:cs="Segoe UI"/>
+      <w:sz w:val="18"/>
+      <w:szCs w:val="18"/>
+    </w:rPr>
+  </w:style>
+  <w:style w:type="character" w:customStyle="1" w:styleId="BalloonTextChar">
+    <w:name w:val="Balloon Text Char"/>
+    <w:basedOn w:val="DefaultParagraphFont"/>
+    <w:link w:val="BalloonText"/>
+    <w:uiPriority w:val="99"/>
+    <w:semiHidden/>
+    <w:rsid w:val="00966633"/>
+    <w:rPr>
+      <w:rFonts w:ascii="Segoe UI" w:hAnsi="Segoe UI" w:cs="Segoe UI"/>
+      <w:sz w:val="18"/>
+      <w:szCs w:val="18"/>
+    </w:rPr>
+  </w:style>
 </w:styles>
 </file>
 
@@ -2866,7 +4538,7 @@
 </file>
 
 <file path=customXml/itemProps1.xml><?xml version="1.0" encoding="utf-8"?>
-<ds:datastoreItem xmlns:ds="http://schemas.openxmlformats.org/officeDocument/2006/customXml" ds:itemID="{0AF66C7D-B844-45EB-8427-80F749902EB7}">
+<ds:datastoreItem xmlns:ds="http://schemas.openxmlformats.org/officeDocument/2006/customXml" ds:itemID="{14187A1D-6D72-4B3E-8602-11A6A169255A}">
   <ds:schemaRefs>
     <ds:schemaRef ds:uri="http://schemas.openxmlformats.org/officeDocument/2006/bibliography"/>
   </ds:schemaRefs>

</xml_diff>

<commit_message>
Lab 1 report typo fix
</commit_message>
<xml_diff>
--- a/lab-01/report/lab1_report.docx
+++ b/lab-01/report/lab1_report.docx
@@ -1,6 +1,6 @@
 
 <file path=word/document.xml><?xml version="1.0" encoding="utf-8"?>
-<w:document xmlns:wpc="http://schemas.microsoft.com/office/word/2010/wordprocessingCanvas" xmlns:cx="http://schemas.microsoft.com/office/drawing/2014/chartex" xmlns:cx1="http://schemas.microsoft.com/office/drawing/2015/9/8/chartex" xmlns:mc="http://schemas.openxmlformats.org/markup-compatibility/2006" xmlns:o="urn:schemas-microsoft-com:office:office" xmlns:r="http://schemas.openxmlformats.org/officeDocument/2006/relationships" xmlns:m="http://schemas.openxmlformats.org/officeDocument/2006/math" xmlns:v="urn:schemas-microsoft-com:vml" xmlns:wp14="http://schemas.microsoft.com/office/word/2010/wordprocessingDrawing" xmlns:wp="http://schemas.openxmlformats.org/drawingml/2006/wordprocessingDrawing" xmlns:w10="urn:schemas-microsoft-com:office:word" xmlns:w="http://schemas.openxmlformats.org/wordprocessingml/2006/main" xmlns:w14="http://schemas.microsoft.com/office/word/2010/wordml" xmlns:w15="http://schemas.microsoft.com/office/word/2012/wordml" xmlns:w16se="http://schemas.microsoft.com/office/word/2015/wordml/symex" xmlns:wpg="http://schemas.microsoft.com/office/word/2010/wordprocessingGroup" xmlns:wpi="http://schemas.microsoft.com/office/word/2010/wordprocessingInk" xmlns:wne="http://schemas.microsoft.com/office/word/2006/wordml" xmlns:wps="http://schemas.microsoft.com/office/word/2010/wordprocessingShape" mc:Ignorable="w14 w15 w16se wp14">
+<w:document xmlns:wpc="http://schemas.microsoft.com/office/word/2010/wordprocessingCanvas" xmlns:cx="http://schemas.microsoft.com/office/drawing/2014/chartex" xmlns:cx1="http://schemas.microsoft.com/office/drawing/2015/9/8/chartex" xmlns:cx2="http://schemas.microsoft.com/office/drawing/2015/10/21/chartex" xmlns:cx3="http://schemas.microsoft.com/office/drawing/2016/5/9/chartex" xmlns:cx4="http://schemas.microsoft.com/office/drawing/2016/5/10/chartex" xmlns:cx5="http://schemas.microsoft.com/office/drawing/2016/5/11/chartex" xmlns:cx6="http://schemas.microsoft.com/office/drawing/2016/5/12/chartex" xmlns:cx7="http://schemas.microsoft.com/office/drawing/2016/5/13/chartex" xmlns:cx8="http://schemas.microsoft.com/office/drawing/2016/5/14/chartex" xmlns:mc="http://schemas.openxmlformats.org/markup-compatibility/2006" xmlns:aink="http://schemas.microsoft.com/office/drawing/2016/ink" xmlns:am3d="http://schemas.microsoft.com/office/drawing/2017/model3d" xmlns:o="urn:schemas-microsoft-com:office:office" xmlns:r="http://schemas.openxmlformats.org/officeDocument/2006/relationships" xmlns:m="http://schemas.openxmlformats.org/officeDocument/2006/math" xmlns:v="urn:schemas-microsoft-com:vml" xmlns:wp14="http://schemas.microsoft.com/office/word/2010/wordprocessingDrawing" xmlns:wp="http://schemas.openxmlformats.org/drawingml/2006/wordprocessingDrawing" xmlns:w10="urn:schemas-microsoft-com:office:word" xmlns:w="http://schemas.openxmlformats.org/wordprocessingml/2006/main" xmlns:w14="http://schemas.microsoft.com/office/word/2010/wordml" xmlns:w15="http://schemas.microsoft.com/office/word/2012/wordml" xmlns:w16cid="http://schemas.microsoft.com/office/word/2016/wordml/cid" xmlns:w16se="http://schemas.microsoft.com/office/word/2015/wordml/symex" xmlns:wpg="http://schemas.microsoft.com/office/word/2010/wordprocessingGroup" xmlns:wpi="http://schemas.microsoft.com/office/word/2010/wordprocessingInk" xmlns:wne="http://schemas.microsoft.com/office/word/2006/wordml" xmlns:wps="http://schemas.microsoft.com/office/word/2010/wordprocessingShape" mc:Ignorable="w14 w15 w16se w16cid wp14">
   <w:body>
     <w:p>
       <w:pPr>
@@ -162,31 +162,15 @@
           <w:rStyle w:val="Strong"/>
           <w:b w:val="0"/>
         </w:rPr>
-        <w:t xml:space="preserve"> UI </w:t>
-      </w:r>
-      <w:proofErr w:type="spellStart"/>
+        <w:t xml:space="preserve"> UI front</w:t>
+      </w:r>
       <w:r>
         <w:rPr>
           <w:rStyle w:val="Strong"/>
           <w:b w:val="0"/>
         </w:rPr>
-        <w:t>front</w:t>
-      </w:r>
-      <w:r>
-        <w:rPr>
-          <w:rStyle w:val="Strong"/>
-          <w:b w:val="0"/>
-        </w:rPr>
         <w:t>.</w:t>
       </w:r>
-      <w:r>
-        <w:rPr>
-          <w:rStyle w:val="Strong"/>
-          <w:b w:val="0"/>
-        </w:rPr>
-        <w:t>X</w:t>
-      </w:r>
-      <w:proofErr w:type="spellEnd"/>
     </w:p>
     <w:p>
       <w:pPr>
@@ -383,14 +367,27 @@
       <w:r>
         <w:t xml:space="preserve">Figure </w:t>
       </w:r>
-      <w:fldSimple w:instr=" SEQ Figure \* ARABIC ">
-        <w:r>
-          <w:rPr>
-            <w:noProof/>
-          </w:rPr>
-          <w:t>1</w:t>
-        </w:r>
-      </w:fldSimple>
+      <w:r>
+        <w:fldChar w:fldCharType="begin"/>
+      </w:r>
+      <w:r>
+        <w:instrText xml:space="preserve"> SEQ Figure \* ARABIC </w:instrText>
+      </w:r>
+      <w:r>
+        <w:fldChar w:fldCharType="separate"/>
+      </w:r>
+      <w:r>
+        <w:rPr>
+          <w:noProof/>
+        </w:rPr>
+        <w:t>1</w:t>
+      </w:r>
+      <w:r>
+        <w:rPr>
+          <w:noProof/>
+        </w:rPr>
+        <w:fldChar w:fldCharType="end"/>
+      </w:r>
       <w:bookmarkEnd w:id="1"/>
       <w:r>
         <w:t>: Use Case Diagram</w:t>
@@ -731,10 +728,10 @@
                   <v:path o:extrusionok="f" gradientshapeok="t" o:connecttype="rect"/>
                   <o:lock v:ext="edit" aspectratio="t"/>
                 </v:shapetype>
-                <v:shape id="_x0000_i1025" type="#_x0000_t75" style="width:462pt;height:228pt" o:ole="">
+                <v:shape id="_x0000_i1025" type="#_x0000_t75" style="width:461.95pt;height:228.05pt" o:ole="">
                   <v:imagedata r:id="rId7" o:title=""/>
                 </v:shape>
-                <o:OLEObject Type="Embed" ProgID="Word.OpenDocumentText.12" ShapeID="_x0000_i1025" DrawAspect="Content" ObjectID="_1631888022" r:id="rId8"/>
+                <o:OLEObject Type="Embed" ProgID="Word.OpenDocumentText.12" ShapeID="_x0000_i1025" DrawAspect="Content" ObjectID="_1631981303" r:id="rId8"/>
               </w:object>
             </w:r>
           </w:p>
@@ -759,10 +756,10 @@
             </w:pPr>
             <w:r>
               <w:object w:dxaOrig="9360" w:dyaOrig="1425">
-                <v:shape id="_x0000_i1026" type="#_x0000_t75" style="width:461.25pt;height:71.25pt" o:ole="">
+                <v:shape id="_x0000_i1026" type="#_x0000_t75" style="width:461.55pt;height:71.15pt" o:ole="">
                   <v:imagedata r:id="rId9" o:title=""/>
                 </v:shape>
-                <o:OLEObject Type="Embed" ProgID="Word.OpenDocumentText.12" ShapeID="_x0000_i1026" DrawAspect="Content" ObjectID="_1631888023" r:id="rId10"/>
+                <o:OLEObject Type="Embed" ProgID="Word.OpenDocumentText.12" ShapeID="_x0000_i1026" DrawAspect="Content" ObjectID="_1631981304" r:id="rId10"/>
               </w:object>
             </w:r>
           </w:p>
@@ -788,10 +785,10 @@
             </w:pPr>
             <w:r>
               <w:object w:dxaOrig="9360" w:dyaOrig="2280">
-                <v:shape id="_x0000_i1027" type="#_x0000_t75" style="width:462pt;height:114pt" o:ole="">
+                <v:shape id="_x0000_i1027" type="#_x0000_t75" style="width:461.95pt;height:114.05pt" o:ole="">
                   <v:imagedata r:id="rId11" o:title=""/>
                 </v:shape>
-                <o:OLEObject Type="Embed" ProgID="Word.OpenDocumentText.12" ShapeID="_x0000_i1027" DrawAspect="Content" ObjectID="_1631888024" r:id="rId12"/>
+                <o:OLEObject Type="Embed" ProgID="Word.OpenDocumentText.12" ShapeID="_x0000_i1027" DrawAspect="Content" ObjectID="_1631981305" r:id="rId12"/>
               </w:object>
             </w:r>
           </w:p>
@@ -807,14 +804,27 @@
       <w:r>
         <w:t xml:space="preserve">Figure </w:t>
       </w:r>
-      <w:fldSimple w:instr=" SEQ Figure \* ARABIC ">
-        <w:r>
-          <w:rPr>
-            <w:noProof/>
-          </w:rPr>
-          <w:t>2</w:t>
-        </w:r>
-      </w:fldSimple>
+      <w:r>
+        <w:fldChar w:fldCharType="begin"/>
+      </w:r>
+      <w:r>
+        <w:instrText xml:space="preserve"> SEQ Figure \* ARABIC </w:instrText>
+      </w:r>
+      <w:r>
+        <w:fldChar w:fldCharType="separate"/>
+      </w:r>
+      <w:r>
+        <w:rPr>
+          <w:noProof/>
+        </w:rPr>
+        <w:t>2</w:t>
+      </w:r>
+      <w:r>
+        <w:rPr>
+          <w:noProof/>
+        </w:rPr>
+        <w:fldChar w:fldCharType="end"/>
+      </w:r>
       <w:bookmarkEnd w:id="6"/>
       <w:r>
         <w:t>: Contract Diagram</w:t>
@@ -932,14 +942,27 @@
       <w:r>
         <w:t xml:space="preserve">Figure </w:t>
       </w:r>
-      <w:fldSimple w:instr=" SEQ Figure \* ARABIC ">
-        <w:r>
-          <w:rPr>
-            <w:noProof/>
-          </w:rPr>
-          <w:t>3</w:t>
-        </w:r>
-      </w:fldSimple>
+      <w:r>
+        <w:fldChar w:fldCharType="begin"/>
+      </w:r>
+      <w:r>
+        <w:instrText xml:space="preserve"> SEQ Figure \* ARABIC </w:instrText>
+      </w:r>
+      <w:r>
+        <w:fldChar w:fldCharType="separate"/>
+      </w:r>
+      <w:r>
+        <w:rPr>
+          <w:noProof/>
+        </w:rPr>
+        <w:t>3</w:t>
+      </w:r>
+      <w:r>
+        <w:rPr>
+          <w:noProof/>
+        </w:rPr>
+        <w:fldChar w:fldCharType="end"/>
+      </w:r>
       <w:bookmarkEnd w:id="8"/>
       <w:r>
         <w:t>: Sequence Diagram</w:t>
@@ -964,31 +987,7 @@
         <w:t>The functionality of the FoodChain smart contract was tested using the Remix IDE both m</w:t>
       </w:r>
       <w:r>
-        <w:t xml:space="preserve">anually and through unit tests. Manual testing was used to check the functionality of the veto, </w:t>
-      </w:r>
-      <w:proofErr w:type="spellStart"/>
-      <w:r>
-        <w:t>openPoll</w:t>
-      </w:r>
-      <w:proofErr w:type="spellEnd"/>
-      <w:r>
-        <w:t xml:space="preserve">, and </w:t>
-      </w:r>
-      <w:proofErr w:type="spellStart"/>
-      <w:r>
-        <w:t>closePoll</w:t>
-      </w:r>
-      <w:proofErr w:type="spellEnd"/>
-      <w:r>
-        <w:t xml:space="preserve"> functions as well as the timing modifier. Inviting, voting, RSVP, and </w:t>
-      </w:r>
-      <w:proofErr w:type="spellStart"/>
-      <w:r>
-        <w:t>winningProposal</w:t>
-      </w:r>
-      <w:proofErr w:type="spellEnd"/>
-      <w:r>
-        <w:t xml:space="preserve"> are covered by the Unit tests.</w:t>
+        <w:t>anually and through unit tests. Manual testing was used to check the functionality of the veto, openPoll, and closePoll functions as well as the timing modifier. Inviting, voting, RSVP, and winningProposal are covered by the Unit tests.</w:t>
       </w:r>
     </w:p>
     <w:p>
@@ -1027,14 +1026,27 @@
       <w:r>
         <w:t xml:space="preserve">Table </w:t>
       </w:r>
-      <w:fldSimple w:instr=" SEQ Table \* ROMAN ">
-        <w:r>
-          <w:rPr>
-            <w:noProof/>
-          </w:rPr>
-          <w:t>I</w:t>
-        </w:r>
-      </w:fldSimple>
+      <w:r>
+        <w:fldChar w:fldCharType="begin"/>
+      </w:r>
+      <w:r>
+        <w:instrText xml:space="preserve"> SEQ Table \* ROMAN </w:instrText>
+      </w:r>
+      <w:r>
+        <w:fldChar w:fldCharType="separate"/>
+      </w:r>
+      <w:r>
+        <w:rPr>
+          <w:noProof/>
+        </w:rPr>
+        <w:t>I</w:t>
+      </w:r>
+      <w:r>
+        <w:rPr>
+          <w:noProof/>
+        </w:rPr>
+        <w:fldChar w:fldCharType="end"/>
+      </w:r>
       <w:bookmarkEnd w:id="9"/>
       <w:r>
         <w:t>: Status Codes</w:t>
@@ -1410,13 +1422,8 @@
         <w:t xml:space="preserve"> by the unit test</w:t>
       </w:r>
       <w:r>
-        <w:t xml:space="preserve"> </w:t>
-      </w:r>
-      <w:proofErr w:type="spellStart"/>
-      <w:r>
-        <w:t>checkInvite</w:t>
-      </w:r>
-      <w:proofErr w:type="spellEnd"/>
+        <w:t xml:space="preserve"> checkInvite</w:t>
+      </w:r>
       <w:r>
         <w:t>. In this test a new FoodChain contract is created and opened. Then a voter is invited and the status code is checked</w:t>
       </w:r>
@@ -1437,15 +1444,7 @@
         <w:ind w:firstLine="0"/>
       </w:pPr>
       <w:r>
-        <w:t xml:space="preserve">This function is covered by the unit test </w:t>
-      </w:r>
-      <w:proofErr w:type="spellStart"/>
-      <w:r>
-        <w:t>checkRSVP</w:t>
-      </w:r>
-      <w:proofErr w:type="spellEnd"/>
-      <w:r>
-        <w:t xml:space="preserve">. This test creates and opens new food chain, then invites a voter. This voter attempts to RSVP and the returned status code is checked to be Success. A second voter who is not invited also attempts to RSVP and the returned </w:t>
+        <w:t xml:space="preserve">This function is covered by the unit test checkRSVP. This test creates and opens new food chain, then invites a voter. This voter attempts to RSVP and the returned status code is checked to be Success. A second voter who is not invited also attempts to RSVP and the returned </w:t>
       </w:r>
       <w:r>
         <w:lastRenderedPageBreak/>
@@ -1465,145 +1464,113 @@
         <w:ind w:firstLine="0"/>
       </w:pPr>
       <w:r>
-        <w:t xml:space="preserve">This function is covered by the unit test </w:t>
-      </w:r>
-      <w:proofErr w:type="spellStart"/>
-      <w:r>
-        <w:t>checkVo</w:t>
+        <w:t>This function is covered by the unit test checkVote. This test creates and opens a new FoodChain and then invites a voter who RSVPs true. Finally the voter attempts to vote by submitting an array of their ranked choices and the returned status code is checked to be Success.</w:t>
+      </w:r>
+    </w:p>
+    <w:p>
+      <w:pPr>
+        <w:pStyle w:val="Heading3"/>
+      </w:pPr>
+      <w:r>
+        <w:t>Winning Proposal</w:t>
+      </w:r>
+    </w:p>
+    <w:p>
+      <w:pPr>
+        <w:ind w:firstLine="0"/>
+      </w:pPr>
+      <w:r>
+        <w:t>This function is covered by the unit tests checkWinner and checkTransfer.</w:t>
+      </w:r>
+    </w:p>
+    <w:p>
+      <w:r>
+        <w:t>In the first test a poll is created, and opened, then three voters are invited and RSVP true. These voters then all select proposal two as their first choice. Winning Proposal is then called and the resulting winner ID is checked to be two.</w:t>
+      </w:r>
+    </w:p>
+    <w:p>
+      <w:r>
+        <w:t xml:space="preserve">The second test performs the same setup steps, but instead invites and RSVPs five voters. This test case verifies that the properties of STV are followed by implementing a three option poll with two popular options and one minority option that is similar to one of the popular options. This could be for example a poll containing a vegetarian location, a popular steakhouse, and a less well known barbeque location. In this case the steakhouse and barbeque restaurants are similar and between them hold a majority, but the presence of the barbeque restaurant splits the meat eating </w:t>
+      </w:r>
+      <w:r>
+        <w:t>vote into two separate groups. I</w:t>
+      </w:r>
+      <w:r>
+        <w:t>n a traditional first-past-the-post election</w:t>
+      </w:r>
+      <w:r>
+        <w:t xml:space="preserve"> this</w:t>
+      </w:r>
+      <w:r>
+        <w:t xml:space="preserve"> would cau</w:t>
+      </w:r>
+      <w:r>
+        <w:t>se the vegetarian option to win, but instead using STV lets the barbeque proponents select the steakhouse as their second choice, such that when the minority barbeque option is eliminated their votes can be recounted for the steakhouse. (A parallel situation in US politics would be the Socialist Party siphoning votes from the Democratic Party due to their somewhat overlapping constituents)</w:t>
+      </w:r>
+    </w:p>
+    <w:p>
+      <w:r>
+        <w:t xml:space="preserve">Mechanically the test has two </w:t>
+      </w:r>
+      <w:r>
+        <w:t xml:space="preserve">voters select option 0, two select option 1, and a third selects option 2 as their </w:t>
+      </w:r>
+      <w:r>
+        <w:t>first choices</w:t>
+      </w:r>
+      <w:r>
+        <w:t>. Critically the voter who selects option 2 as their first choice also selects option 1 as the</w:t>
+      </w:r>
+      <w:r>
+        <w:t>ir second choice. When winningP</w:t>
+      </w:r>
+      <w:r>
+        <w:t xml:space="preserve">roposal is called it finds that the least selected first option is proposal 2, so this proposal is eliminated and the vote which picked this as their first choice is recounted for the second choice of option 1. </w:t>
+      </w:r>
+      <w:r>
+        <w:t>Therefore proposal 1 is the winner and the returned winner ID is checked to match this value.</w:t>
+      </w:r>
+    </w:p>
+    <w:p>
+      <w:pPr>
+        <w:pStyle w:val="Heading2"/>
+      </w:pPr>
+      <w:r>
+        <w:t>Remix Screenshot</w:t>
+      </w:r>
+    </w:p>
+    <w:p>
+      <w:pPr>
+        <w:ind w:firstLine="0"/>
+      </w:pPr>
+      <w:r>
+        <w:fldChar w:fldCharType="begin"/>
+      </w:r>
+      <w:r>
+        <w:instrText xml:space="preserve"> REF _Ref21274453 \h </w:instrText>
+      </w:r>
+      <w:r>
+        <w:fldChar w:fldCharType="separate"/>
+      </w:r>
+      <w:r>
+        <w:t xml:space="preserve">Figure </w:t>
+      </w:r>
+      <w:r>
+        <w:rPr>
+          <w:noProof/>
+        </w:rPr>
+        <w:t>4</w:t>
+      </w:r>
+      <w:r>
+        <w:fldChar w:fldCharType="end"/>
+      </w:r>
+      <w:r>
+        <w:t xml:space="preserve"> shows a screenshot of the contract interface from the Remix IDE us</w:t>
       </w:r>
       <w:bookmarkStart w:id="10" w:name="_GoBack"/>
       <w:bookmarkEnd w:id="10"/>
       <w:r>
-        <w:t>te</w:t>
-      </w:r>
-      <w:proofErr w:type="spellEnd"/>
-      <w:r>
-        <w:t>. This test creates and opens a new FoodChain and then invites a voter who RSVPs true. Finally the voter attempts to vote by submitting an array of their ranked choices and the returned status code is checked to be Success.</w:t>
-      </w:r>
-    </w:p>
-    <w:p>
-      <w:pPr>
-        <w:pStyle w:val="Heading3"/>
-      </w:pPr>
-      <w:r>
-        <w:t>Winning Proposal</w:t>
-      </w:r>
-    </w:p>
-    <w:p>
-      <w:pPr>
-        <w:ind w:firstLine="0"/>
-      </w:pPr>
-      <w:r>
-        <w:t xml:space="preserve">This function is covered by the unit tests </w:t>
-      </w:r>
-      <w:proofErr w:type="spellStart"/>
-      <w:r>
-        <w:t>checkWinner</w:t>
-      </w:r>
-      <w:proofErr w:type="spellEnd"/>
-      <w:r>
-        <w:t xml:space="preserve"> and </w:t>
-      </w:r>
-      <w:proofErr w:type="spellStart"/>
-      <w:r>
-        <w:t>checkTransfer.</w:t>
-      </w:r>
-    </w:p>
-    <w:p>
-      <w:proofErr w:type="spellEnd"/>
-      <w:r>
-        <w:t>In the first test a poll is created, and opened, then three voters are invited and RSVP true. These voters then all select proposal two as their first choice. Winning Proposal is then called and the resulting winner ID is checked to be two.</w:t>
-      </w:r>
-    </w:p>
-    <w:p>
-      <w:r>
-        <w:t xml:space="preserve">The second test performs the same setup steps, but instead invites and RSVPs five voters. This test case verifies that the properties of STV are followed by implementing a three option poll with two popular options and one minority option that is similar to one of the popular options. This could be for example a poll containing a vegetarian location, a popular steakhouse, and a less well known barbeque location. In this case the steakhouse and barbeque restaurants are similar and between them hold a majority, but the presence of the barbeque restaurant splits the meat eating </w:t>
-      </w:r>
-      <w:r>
-        <w:t>vote into two separate groups. I</w:t>
-      </w:r>
-      <w:r>
-        <w:t>n a traditional first-past-the-post election</w:t>
-      </w:r>
-      <w:r>
-        <w:t xml:space="preserve"> this</w:t>
-      </w:r>
-      <w:r>
-        <w:t xml:space="preserve"> would cau</w:t>
-      </w:r>
-      <w:r>
-        <w:t>se the vegetarian option to win, but instead using STV lets the barbeque proponents select the steakhouse as their second choice, such that when the minority barbeque option is eliminated their votes can be recounted for the steakhouse. (A parallel situation in US politics would be the Socialist Party siphoning votes from the Democratic Party due to their somewhat overlapping constituents)</w:t>
-      </w:r>
-    </w:p>
-    <w:p>
-      <w:r>
-        <w:t xml:space="preserve">Mechanically the test has two </w:t>
-      </w:r>
-      <w:r>
-        <w:t xml:space="preserve">voters select option 0, two select option 1, and a third selects option 2 as their </w:t>
-      </w:r>
-      <w:r>
-        <w:t>first choices</w:t>
-      </w:r>
-      <w:r>
-        <w:t>. Critically the voter who selects option 2 as their first choice also selects option 1 as the</w:t>
-      </w:r>
-      <w:r>
-        <w:t xml:space="preserve">ir second choice. When </w:t>
-      </w:r>
-      <w:proofErr w:type="spellStart"/>
-      <w:r>
-        <w:t>winningP</w:t>
-      </w:r>
-      <w:r>
-        <w:t>roposal</w:t>
-      </w:r>
-      <w:proofErr w:type="spellEnd"/>
-      <w:r>
-        <w:t xml:space="preserve"> is called it finds that the least selected first option is proposal 2, so this proposal is eliminated and the vote which picked this as their first choice is recounted for the second choice of option 1. </w:t>
-      </w:r>
-      <w:r>
-        <w:t>Therefore proposal 1 is the winner and the returned winner ID is checked to match this value.</w:t>
-      </w:r>
-    </w:p>
-    <w:p>
-      <w:pPr>
-        <w:pStyle w:val="Heading2"/>
-      </w:pPr>
-      <w:r>
-        <w:t>Remix Screenshot</w:t>
-      </w:r>
-    </w:p>
-    <w:p>
-      <w:pPr>
-        <w:ind w:firstLine="0"/>
-      </w:pPr>
-      <w:r>
-        <w:fldChar w:fldCharType="begin"/>
-      </w:r>
-      <w:r>
-        <w:instrText xml:space="preserve"> REF _Ref21274453 \h </w:instrText>
-      </w:r>
-      <w:r>
-        <w:fldChar w:fldCharType="separate"/>
-      </w:r>
-      <w:r>
-        <w:t xml:space="preserve">Figure </w:t>
-      </w:r>
-      <w:r>
-        <w:rPr>
-          <w:noProof/>
-        </w:rPr>
-        <w:t>4</w:t>
-      </w:r>
-      <w:r>
-        <w:fldChar w:fldCharType="end"/>
-      </w:r>
-      <w:r>
-        <w:t xml:space="preserve"> shows a screenshot of the contract interface from the Remix IDE used for testing. The contract was deployed to a JavaScript virtual environment, by entering the number of proposals </w:t>
-      </w:r>
-      <w:r>
-        <w:t>and clicking “Deploy” in the Remix “Deploy and Run Transactions” window.</w:t>
+        <w:t>ed for testing. The contract was deployed to a JavaScript virtual environment, by entering the number of proposals and clicking “Deploy” in the Remix “Deploy and Run Transactions” window.</w:t>
       </w:r>
     </w:p>
     <w:p/>
@@ -1667,14 +1634,27 @@
       <w:r>
         <w:t xml:space="preserve">Figure </w:t>
       </w:r>
-      <w:fldSimple w:instr=" SEQ Figure \* ARABIC ">
-        <w:r>
-          <w:rPr>
-            <w:noProof/>
-          </w:rPr>
-          <w:t>4</w:t>
-        </w:r>
-      </w:fldSimple>
+      <w:r>
+        <w:fldChar w:fldCharType="begin"/>
+      </w:r>
+      <w:r>
+        <w:instrText xml:space="preserve"> SEQ Figure \* ARABIC </w:instrText>
+      </w:r>
+      <w:r>
+        <w:fldChar w:fldCharType="separate"/>
+      </w:r>
+      <w:r>
+        <w:rPr>
+          <w:noProof/>
+        </w:rPr>
+        <w:t>4</w:t>
+      </w:r>
+      <w:r>
+        <w:rPr>
+          <w:noProof/>
+        </w:rPr>
+        <w:fldChar w:fldCharType="end"/>
+      </w:r>
       <w:bookmarkEnd w:id="11"/>
       <w:r>
         <w:t>: Remix IDE Contract Interface</w:t>
@@ -1692,7 +1672,7 @@
 </file>
 
 <file path=word/numbering.xml><?xml version="1.0" encoding="utf-8"?>
-<w:numbering xmlns:wpc="http://schemas.microsoft.com/office/word/2010/wordprocessingCanvas" xmlns:cx="http://schemas.microsoft.com/office/drawing/2014/chartex" xmlns:cx1="http://schemas.microsoft.com/office/drawing/2015/9/8/chartex" xmlns:mc="http://schemas.openxmlformats.org/markup-compatibility/2006" xmlns:o="urn:schemas-microsoft-com:office:office" xmlns:r="http://schemas.openxmlformats.org/officeDocument/2006/relationships" xmlns:m="http://schemas.openxmlformats.org/officeDocument/2006/math" xmlns:v="urn:schemas-microsoft-com:vml" xmlns:wp14="http://schemas.microsoft.com/office/word/2010/wordprocessingDrawing" xmlns:wp="http://schemas.openxmlformats.org/drawingml/2006/wordprocessingDrawing" xmlns:w10="urn:schemas-microsoft-com:office:word" xmlns:w="http://schemas.openxmlformats.org/wordprocessingml/2006/main" xmlns:w14="http://schemas.microsoft.com/office/word/2010/wordml" xmlns:w15="http://schemas.microsoft.com/office/word/2012/wordml" xmlns:w16se="http://schemas.microsoft.com/office/word/2015/wordml/symex" xmlns:wpg="http://schemas.microsoft.com/office/word/2010/wordprocessingGroup" xmlns:wpi="http://schemas.microsoft.com/office/word/2010/wordprocessingInk" xmlns:wne="http://schemas.microsoft.com/office/word/2006/wordml" xmlns:wps="http://schemas.microsoft.com/office/word/2010/wordprocessingShape" mc:Ignorable="w14 w15 w16se wp14">
+<w:numbering xmlns:wpc="http://schemas.microsoft.com/office/word/2010/wordprocessingCanvas" xmlns:cx="http://schemas.microsoft.com/office/drawing/2014/chartex" xmlns:cx1="http://schemas.microsoft.com/office/drawing/2015/9/8/chartex" xmlns:cx2="http://schemas.microsoft.com/office/drawing/2015/10/21/chartex" xmlns:cx3="http://schemas.microsoft.com/office/drawing/2016/5/9/chartex" xmlns:cx4="http://schemas.microsoft.com/office/drawing/2016/5/10/chartex" xmlns:cx5="http://schemas.microsoft.com/office/drawing/2016/5/11/chartex" xmlns:cx6="http://schemas.microsoft.com/office/drawing/2016/5/12/chartex" xmlns:cx7="http://schemas.microsoft.com/office/drawing/2016/5/13/chartex" xmlns:cx8="http://schemas.microsoft.com/office/drawing/2016/5/14/chartex" xmlns:mc="http://schemas.openxmlformats.org/markup-compatibility/2006" xmlns:aink="http://schemas.microsoft.com/office/drawing/2016/ink" xmlns:am3d="http://schemas.microsoft.com/office/drawing/2017/model3d" xmlns:o="urn:schemas-microsoft-com:office:office" xmlns:r="http://schemas.openxmlformats.org/officeDocument/2006/relationships" xmlns:m="http://schemas.openxmlformats.org/officeDocument/2006/math" xmlns:v="urn:schemas-microsoft-com:vml" xmlns:wp14="http://schemas.microsoft.com/office/word/2010/wordprocessingDrawing" xmlns:wp="http://schemas.openxmlformats.org/drawingml/2006/wordprocessingDrawing" xmlns:w10="urn:schemas-microsoft-com:office:word" xmlns:w="http://schemas.openxmlformats.org/wordprocessingml/2006/main" xmlns:w14="http://schemas.microsoft.com/office/word/2010/wordml" xmlns:w15="http://schemas.microsoft.com/office/word/2012/wordml" xmlns:w16cid="http://schemas.microsoft.com/office/word/2016/wordml/cid" xmlns:w16se="http://schemas.microsoft.com/office/word/2015/wordml/symex" xmlns:wpg="http://schemas.microsoft.com/office/word/2010/wordprocessingGroup" xmlns:wpi="http://schemas.microsoft.com/office/word/2010/wordprocessingInk" xmlns:wne="http://schemas.microsoft.com/office/word/2006/wordml" xmlns:wps="http://schemas.microsoft.com/office/word/2010/wordprocessingShape" mc:Ignorable="w14 w15 w16se w16cid wp14">
   <w:abstractNum w:abstractNumId="0" w15:restartNumberingAfterBreak="0">
     <w:nsid w:val="0B7E157D"/>
     <w:multiLevelType w:val="multilevel"/>
@@ -3208,7 +3188,7 @@
 </file>
 
 <file path=word/styles.xml><?xml version="1.0" encoding="utf-8"?>
-<w:styles xmlns:mc="http://schemas.openxmlformats.org/markup-compatibility/2006" xmlns:r="http://schemas.openxmlformats.org/officeDocument/2006/relationships" xmlns:w="http://schemas.openxmlformats.org/wordprocessingml/2006/main" xmlns:w14="http://schemas.microsoft.com/office/word/2010/wordml" xmlns:w15="http://schemas.microsoft.com/office/word/2012/wordml" xmlns:w16se="http://schemas.microsoft.com/office/word/2015/wordml/symex" mc:Ignorable="w14 w15 w16se">
+<w:styles xmlns:mc="http://schemas.openxmlformats.org/markup-compatibility/2006" xmlns:r="http://schemas.openxmlformats.org/officeDocument/2006/relationships" xmlns:w="http://schemas.openxmlformats.org/wordprocessingml/2006/main" xmlns:w14="http://schemas.microsoft.com/office/word/2010/wordml" xmlns:w15="http://schemas.microsoft.com/office/word/2012/wordml" xmlns:w16cid="http://schemas.microsoft.com/office/word/2016/wordml/cid" xmlns:w16se="http://schemas.microsoft.com/office/word/2015/wordml/symex" mc:Ignorable="w14 w15 w16se w16cid">
   <w:docDefaults>
     <w:rPrDefault>
       <w:rPr>
@@ -3224,7 +3204,7 @@
       </w:pPr>
     </w:pPrDefault>
   </w:docDefaults>
-  <w:latentStyles w:defLockedState="0" w:defUIPriority="99" w:defSemiHidden="0" w:defUnhideWhenUsed="0" w:defQFormat="0" w:count="371">
+  <w:latentStyles w:defLockedState="0" w:defUIPriority="99" w:defSemiHidden="0" w:defUnhideWhenUsed="0" w:defQFormat="0" w:count="375">
     <w:lsdException w:name="Normal" w:uiPriority="0" w:qFormat="1"/>
     <w:lsdException w:name="heading 1" w:uiPriority="9" w:qFormat="1"/>
     <w:lsdException w:name="heading 2" w:semiHidden="1" w:uiPriority="9" w:unhideWhenUsed="1" w:qFormat="1"/>
@@ -3330,7 +3310,6 @@
     <w:lsdException w:name="HTML Sample" w:semiHidden="1" w:unhideWhenUsed="1"/>
     <w:lsdException w:name="HTML Typewriter" w:semiHidden="1" w:unhideWhenUsed="1"/>
     <w:lsdException w:name="HTML Variable" w:semiHidden="1" w:unhideWhenUsed="1"/>
-    <w:lsdException w:name="Normal Table" w:semiHidden="1" w:unhideWhenUsed="1"/>
     <w:lsdException w:name="annotation subject" w:semiHidden="1" w:unhideWhenUsed="1"/>
     <w:lsdException w:name="No List" w:semiHidden="1" w:unhideWhenUsed="1"/>
     <w:lsdException w:name="Outline List 1" w:semiHidden="1" w:unhideWhenUsed="1"/>
@@ -3374,10 +3353,8 @@
     <w:lsdException w:name="Table Elegant" w:semiHidden="1" w:unhideWhenUsed="1"/>
     <w:lsdException w:name="Table Professional" w:semiHidden="1" w:unhideWhenUsed="1"/>
     <w:lsdException w:name="Table Subtle 1" w:semiHidden="1" w:unhideWhenUsed="1"/>
-    <w:lsdException w:name="Table Subtle 2" w:semiHidden="1" w:unhideWhenUsed="1"/>
     <w:lsdException w:name="Table Web 1" w:semiHidden="1" w:unhideWhenUsed="1"/>
     <w:lsdException w:name="Table Web 2" w:semiHidden="1" w:unhideWhenUsed="1"/>
-    <w:lsdException w:name="Table Web 3" w:semiHidden="1" w:unhideWhenUsed="1"/>
     <w:lsdException w:name="Balloon Text" w:semiHidden="1" w:unhideWhenUsed="1"/>
     <w:lsdException w:name="Table Grid" w:uiPriority="39"/>
     <w:lsdException w:name="Table Theme" w:semiHidden="1" w:unhideWhenUsed="1"/>
@@ -3596,6 +3573,10 @@
     <w:lsdException w:name="List Table 5 Dark Accent 6" w:uiPriority="50"/>
     <w:lsdException w:name="List Table 6 Colorful Accent 6" w:uiPriority="51"/>
     <w:lsdException w:name="List Table 7 Colorful Accent 6" w:uiPriority="52"/>
+    <w:lsdException w:name="Mention" w:semiHidden="1" w:unhideWhenUsed="1"/>
+    <w:lsdException w:name="Smart Hyperlink" w:semiHidden="1" w:unhideWhenUsed="1"/>
+    <w:lsdException w:name="Hashtag" w:semiHidden="1" w:unhideWhenUsed="1"/>
+    <w:lsdException w:name="Unresolved Mention" w:semiHidden="1" w:unhideWhenUsed="1"/>
   </w:latentStyles>
   <w:style w:type="paragraph" w:default="1" w:styleId="Normal">
     <w:name w:val="Normal"/>
@@ -4538,7 +4519,7 @@
 </file>
 
 <file path=customXml/itemProps1.xml><?xml version="1.0" encoding="utf-8"?>
-<ds:datastoreItem xmlns:ds="http://schemas.openxmlformats.org/officeDocument/2006/customXml" ds:itemID="{14187A1D-6D72-4B3E-8602-11A6A169255A}">
+<ds:datastoreItem xmlns:ds="http://schemas.openxmlformats.org/officeDocument/2006/customXml" ds:itemID="{D37E0D67-1C46-481A-B259-1FF83DDB9D64}">
   <ds:schemaRefs>
     <ds:schemaRef ds:uri="http://schemas.openxmlformats.org/officeDocument/2006/bibliography"/>
   </ds:schemaRefs>

</xml_diff>

<commit_message>
L1P2 Adding description of WebUI usage to report
</commit_message>
<xml_diff>
--- a/lab-01/report/lab1_report.docx
+++ b/lab-01/report/lab1_report.docx
@@ -317,7 +317,7 @@
           <w:noProof/>
         </w:rPr>
         <w:drawing>
-          <wp:inline distT="0" distB="0" distL="0" distR="0">
+          <wp:inline distT="0" distB="0" distL="0" distR="0" wp14:anchorId="670F0C35" wp14:editId="47542B4A">
             <wp:extent cx="2130040" cy="3765465"/>
             <wp:effectExtent l="0" t="0" r="3810" b="6985"/>
             <wp:docPr id="2" name="Picture 2"/>
@@ -367,27 +367,14 @@
       <w:r>
         <w:t xml:space="preserve">Figure </w:t>
       </w:r>
-      <w:r>
-        <w:fldChar w:fldCharType="begin"/>
-      </w:r>
-      <w:r>
-        <w:instrText xml:space="preserve"> SEQ Figure \* ARABIC </w:instrText>
-      </w:r>
-      <w:r>
-        <w:fldChar w:fldCharType="separate"/>
-      </w:r>
-      <w:r>
-        <w:rPr>
-          <w:noProof/>
-        </w:rPr>
-        <w:t>1</w:t>
-      </w:r>
-      <w:r>
-        <w:rPr>
-          <w:noProof/>
-        </w:rPr>
-        <w:fldChar w:fldCharType="end"/>
-      </w:r>
+      <w:fldSimple w:instr=" SEQ Figure \* ARABIC ">
+        <w:r>
+          <w:rPr>
+            <w:noProof/>
+          </w:rPr>
+          <w:t>1</w:t>
+        </w:r>
+      </w:fldSimple>
       <w:bookmarkEnd w:id="1"/>
       <w:r>
         <w:t>: Use Case Diagram</w:t>
@@ -708,7 +695,7 @@
               <w:ind w:firstLine="0"/>
             </w:pPr>
             <w:r>
-              <w:object w:dxaOrig="9360" w:dyaOrig="4560">
+              <w:object w:dxaOrig="9360" w:dyaOrig="4560" w14:anchorId="030D8E27">
                 <v:shapetype id="_x0000_t75" coordsize="21600,21600" o:spt="75" o:preferrelative="t" path="m@4@5l@4@11@9@11@9@5xe" filled="f" stroked="f">
                   <v:stroke joinstyle="miter"/>
                   <v:formulas>
@@ -728,10 +715,10 @@
                   <v:path o:extrusionok="f" gradientshapeok="t" o:connecttype="rect"/>
                   <o:lock v:ext="edit" aspectratio="t"/>
                 </v:shapetype>
-                <v:shape id="_x0000_i1025" type="#_x0000_t75" style="width:461.95pt;height:228.05pt" o:ole="">
+                <v:shape id="_x0000_i1025" type="#_x0000_t75" style="width:462.05pt;height:227.95pt" o:ole="">
                   <v:imagedata r:id="rId7" o:title=""/>
                 </v:shape>
-                <o:OLEObject Type="Embed" ProgID="Word.OpenDocumentText.12" ShapeID="_x0000_i1025" DrawAspect="Content" ObjectID="_1631981303" r:id="rId8"/>
+                <o:OLEObject Type="Embed" ProgID="Word.OpenDocumentText.12" ShapeID="_x0000_i1025" DrawAspect="Content" ObjectID="_1633871993" r:id="rId8"/>
               </w:object>
             </w:r>
           </w:p>
@@ -755,11 +742,11 @@
               <w:ind w:firstLine="0"/>
             </w:pPr>
             <w:r>
-              <w:object w:dxaOrig="9360" w:dyaOrig="1425">
-                <v:shape id="_x0000_i1026" type="#_x0000_t75" style="width:461.55pt;height:71.15pt" o:ole="">
+              <w:object w:dxaOrig="9360" w:dyaOrig="1425" w14:anchorId="3A132098">
+                <v:shape id="_x0000_i1026" type="#_x0000_t75" style="width:461.35pt;height:71.3pt" o:ole="">
                   <v:imagedata r:id="rId9" o:title=""/>
                 </v:shape>
-                <o:OLEObject Type="Embed" ProgID="Word.OpenDocumentText.12" ShapeID="_x0000_i1026" DrawAspect="Content" ObjectID="_1631981304" r:id="rId10"/>
+                <o:OLEObject Type="Embed" ProgID="Word.OpenDocumentText.12" ShapeID="_x0000_i1026" DrawAspect="Content" ObjectID="_1633871994" r:id="rId10"/>
               </w:object>
             </w:r>
           </w:p>
@@ -784,11 +771,11 @@
               <w:ind w:firstLine="0"/>
             </w:pPr>
             <w:r>
-              <w:object w:dxaOrig="9360" w:dyaOrig="2280">
-                <v:shape id="_x0000_i1027" type="#_x0000_t75" style="width:461.95pt;height:114.05pt" o:ole="">
+              <w:object w:dxaOrig="9360" w:dyaOrig="2280" w14:anchorId="0AD64A6E">
+                <v:shape id="_x0000_i1027" type="#_x0000_t75" style="width:462.05pt;height:113.95pt" o:ole="">
                   <v:imagedata r:id="rId11" o:title=""/>
                 </v:shape>
-                <o:OLEObject Type="Embed" ProgID="Word.OpenDocumentText.12" ShapeID="_x0000_i1027" DrawAspect="Content" ObjectID="_1631981305" r:id="rId12"/>
+                <o:OLEObject Type="Embed" ProgID="Word.OpenDocumentText.12" ShapeID="_x0000_i1027" DrawAspect="Content" ObjectID="_1633871995" r:id="rId12"/>
               </w:object>
             </w:r>
           </w:p>
@@ -804,27 +791,14 @@
       <w:r>
         <w:t xml:space="preserve">Figure </w:t>
       </w:r>
-      <w:r>
-        <w:fldChar w:fldCharType="begin"/>
-      </w:r>
-      <w:r>
-        <w:instrText xml:space="preserve"> SEQ Figure \* ARABIC </w:instrText>
-      </w:r>
-      <w:r>
-        <w:fldChar w:fldCharType="separate"/>
-      </w:r>
-      <w:r>
-        <w:rPr>
-          <w:noProof/>
-        </w:rPr>
-        <w:t>2</w:t>
-      </w:r>
-      <w:r>
-        <w:rPr>
-          <w:noProof/>
-        </w:rPr>
-        <w:fldChar w:fldCharType="end"/>
-      </w:r>
+      <w:fldSimple w:instr=" SEQ Figure \* ARABIC ">
+        <w:r>
+          <w:rPr>
+            <w:noProof/>
+          </w:rPr>
+          <w:t>2</w:t>
+        </w:r>
+      </w:fldSimple>
       <w:bookmarkEnd w:id="6"/>
       <w:r>
         <w:t>: Contract Diagram</w:t>
@@ -892,7 +866,7 @@
           <w:noProof/>
         </w:rPr>
         <w:drawing>
-          <wp:inline distT="0" distB="0" distL="0" distR="0" wp14:anchorId="03E7A5F3" wp14:editId="68D60187">
+          <wp:inline distT="0" distB="0" distL="0" distR="0" wp14:anchorId="59F214F5" wp14:editId="371AE148">
             <wp:extent cx="2857380" cy="6107502"/>
             <wp:effectExtent l="0" t="0" r="635" b="7620"/>
             <wp:docPr id="1" name="Picture 1"/>
@@ -942,27 +916,14 @@
       <w:r>
         <w:t xml:space="preserve">Figure </w:t>
       </w:r>
-      <w:r>
-        <w:fldChar w:fldCharType="begin"/>
-      </w:r>
-      <w:r>
-        <w:instrText xml:space="preserve"> SEQ Figure \* ARABIC </w:instrText>
-      </w:r>
-      <w:r>
-        <w:fldChar w:fldCharType="separate"/>
-      </w:r>
-      <w:r>
-        <w:rPr>
-          <w:noProof/>
-        </w:rPr>
-        <w:t>3</w:t>
-      </w:r>
-      <w:r>
-        <w:rPr>
-          <w:noProof/>
-        </w:rPr>
-        <w:fldChar w:fldCharType="end"/>
-      </w:r>
+      <w:fldSimple w:instr=" SEQ Figure \* ARABIC ">
+        <w:r>
+          <w:rPr>
+            <w:noProof/>
+          </w:rPr>
+          <w:t>3</w:t>
+        </w:r>
+      </w:fldSimple>
       <w:bookmarkEnd w:id="8"/>
       <w:r>
         <w:t>: Sequence Diagram</w:t>
@@ -1026,27 +987,14 @@
       <w:r>
         <w:t xml:space="preserve">Table </w:t>
       </w:r>
-      <w:r>
-        <w:fldChar w:fldCharType="begin"/>
-      </w:r>
-      <w:r>
-        <w:instrText xml:space="preserve"> SEQ Table \* ROMAN </w:instrText>
-      </w:r>
-      <w:r>
-        <w:fldChar w:fldCharType="separate"/>
-      </w:r>
-      <w:r>
-        <w:rPr>
-          <w:noProof/>
-        </w:rPr>
-        <w:t>I</w:t>
-      </w:r>
-      <w:r>
-        <w:rPr>
-          <w:noProof/>
-        </w:rPr>
-        <w:fldChar w:fldCharType="end"/>
-      </w:r>
+      <w:fldSimple w:instr=" SEQ Table \* ROMAN ">
+        <w:r>
+          <w:rPr>
+            <w:noProof/>
+          </w:rPr>
+          <w:t>I</w:t>
+        </w:r>
+      </w:fldSimple>
       <w:bookmarkEnd w:id="9"/>
       <w:r>
         <w:t>: Status Codes</w:t>
@@ -1505,7 +1453,12 @@
         <w:t xml:space="preserve"> would cau</w:t>
       </w:r>
       <w:r>
-        <w:t>se the vegetarian option to win, but instead using STV lets the barbeque proponents select the steakhouse as their second choice, such that when the minority barbeque option is eliminated their votes can be recounted for the steakhouse. (A parallel situation in US politics would be the Socialist Party siphoning votes from the Democratic Party due to their somewhat overlapping constituents)</w:t>
+        <w:t>se the vegetarian option to win, but instead using STV lets the barbeque proponents select the steakhouse as their second choice, such that when the minority barbeque option is eliminated their votes can be recounted for the steakhouse. (A parallel situation in US politics would be the Socialist Party siphoning votes from the Demo</w:t>
+      </w:r>
+      <w:bookmarkStart w:id="10" w:name="_GoBack"/>
+      <w:bookmarkEnd w:id="10"/>
+      <w:r>
+        <w:t>cratic Party due to their somewhat overlapping constituents)</w:t>
       </w:r>
     </w:p>
     <w:p>
@@ -1565,12 +1518,7 @@
         <w:fldChar w:fldCharType="end"/>
       </w:r>
       <w:r>
-        <w:t xml:space="preserve"> shows a screenshot of the contract interface from the Remix IDE us</w:t>
-      </w:r>
-      <w:bookmarkStart w:id="10" w:name="_GoBack"/>
-      <w:bookmarkEnd w:id="10"/>
-      <w:r>
-        <w:t>ed for testing. The contract was deployed to a JavaScript virtual environment, by entering the number of proposals and clicking “Deploy” in the Remix “Deploy and Run Transactions” window.</w:t>
+        <w:t xml:space="preserve"> shows a screenshot of the contract interface from the Remix IDE used for testing. The contract was deployed to a JavaScript virtual environment, by entering the number of proposals and clicking “Deploy” in the Remix “Deploy and Run Transactions” window.</w:t>
       </w:r>
     </w:p>
     <w:p/>
@@ -1584,7 +1532,7 @@
           <w:noProof/>
         </w:rPr>
         <w:drawing>
-          <wp:inline distT="0" distB="0" distL="0" distR="0">
+          <wp:inline distT="0" distB="0" distL="0" distR="0" wp14:anchorId="1D415EAD" wp14:editId="6FD9CC51">
             <wp:extent cx="2739191" cy="3246120"/>
             <wp:effectExtent l="0" t="0" r="8255" b="0"/>
             <wp:docPr id="3" name="Picture 3"/>
@@ -1634,30 +1582,569 @@
       <w:r>
         <w:t xml:space="preserve">Figure </w:t>
       </w:r>
-      <w:r>
-        <w:fldChar w:fldCharType="begin"/>
-      </w:r>
-      <w:r>
-        <w:instrText xml:space="preserve"> SEQ Figure \* ARABIC </w:instrText>
-      </w:r>
-      <w:r>
-        <w:fldChar w:fldCharType="separate"/>
+      <w:fldSimple w:instr=" SEQ Figure \* ARABIC ">
+        <w:r>
+          <w:rPr>
+            <w:noProof/>
+          </w:rPr>
+          <w:t>4</w:t>
+        </w:r>
+      </w:fldSimple>
+      <w:bookmarkEnd w:id="11"/>
+      <w:r>
+        <w:t>: Remix IDE Contract Interface</w:t>
+      </w:r>
+    </w:p>
+    <w:p>
+      <w:pPr>
+        <w:pStyle w:val="Heading1"/>
+      </w:pPr>
+      <w:r>
+        <w:t>Web UI</w:t>
+      </w:r>
+    </w:p>
+    <w:p>
+      <w:pPr>
+        <w:pStyle w:val="Heading2"/>
+      </w:pPr>
+      <w:r>
+        <w:t>Setup</w:t>
+      </w:r>
+    </w:p>
+    <w:p>
+      <w:pPr>
+        <w:ind w:firstLine="0"/>
+      </w:pPr>
+      <w:r>
+        <w:t xml:space="preserve">The provided web UI is configured to run on a local RPC network generated by Ganache. Then truffle is used to deploy the smart contract and </w:t>
+      </w:r>
+      <w:proofErr w:type="spellStart"/>
+      <w:r>
+        <w:t>npm</w:t>
+      </w:r>
+      <w:proofErr w:type="spellEnd"/>
+      <w:r>
+        <w:t xml:space="preserve"> is used to start the web server. Please use the following steps to setup the web UI for use</w:t>
+      </w:r>
+    </w:p>
+    <w:p>
+      <w:pPr>
+        <w:pStyle w:val="ListParagraph"/>
+        <w:numPr>
+          <w:ilvl w:val="0"/>
+          <w:numId w:val="18"/>
+        </w:numPr>
+      </w:pPr>
+      <w:r>
+        <w:t>Launch Ganache</w:t>
+      </w:r>
+    </w:p>
+    <w:p>
+      <w:pPr>
+        <w:pStyle w:val="ListParagraph"/>
+        <w:numPr>
+          <w:ilvl w:val="0"/>
+          <w:numId w:val="18"/>
+        </w:numPr>
+      </w:pPr>
+      <w:r>
+        <w:t xml:space="preserve">Connect </w:t>
+      </w:r>
+      <w:proofErr w:type="spellStart"/>
+      <w:r>
+        <w:t>MetaMask</w:t>
+      </w:r>
+      <w:proofErr w:type="spellEnd"/>
+      <w:r>
+        <w:t xml:space="preserve"> to your ganache </w:t>
+      </w:r>
+      <w:r>
+        <w:t>blockchain accounts</w:t>
+      </w:r>
+    </w:p>
+    <w:p>
+      <w:pPr>
+        <w:pStyle w:val="ListParagraph"/>
+        <w:numPr>
+          <w:ilvl w:val="0"/>
+          <w:numId w:val="18"/>
+        </w:numPr>
+      </w:pPr>
+      <w:r>
+        <w:t>Deploy the contract with the following commands</w:t>
+      </w:r>
+    </w:p>
+    <w:p>
+      <w:pPr>
+        <w:pStyle w:val="ListParagraph"/>
+        <w:numPr>
+          <w:ilvl w:val="1"/>
+          <w:numId w:val="18"/>
+        </w:numPr>
+        <w:ind w:left="1260"/>
+      </w:pPr>
+      <w:r>
+        <w:t>cd FoodChain/FoodChain-contract</w:t>
+      </w:r>
+    </w:p>
+    <w:p>
+      <w:pPr>
+        <w:pStyle w:val="ListParagraph"/>
+        <w:numPr>
+          <w:ilvl w:val="1"/>
+          <w:numId w:val="18"/>
+        </w:numPr>
+        <w:ind w:left="1260"/>
+      </w:pPr>
+      <w:r>
+        <w:t>truffle compile</w:t>
+      </w:r>
+    </w:p>
+    <w:p>
+      <w:pPr>
+        <w:pStyle w:val="ListParagraph"/>
+        <w:numPr>
+          <w:ilvl w:val="1"/>
+          <w:numId w:val="18"/>
+        </w:numPr>
+        <w:ind w:left="1260"/>
+      </w:pPr>
+      <w:r>
+        <w:t>truffle migrate –reset</w:t>
+      </w:r>
+    </w:p>
+    <w:p>
+      <w:pPr>
+        <w:pStyle w:val="ListParagraph"/>
+        <w:numPr>
+          <w:ilvl w:val="0"/>
+          <w:numId w:val="18"/>
+        </w:numPr>
+      </w:pPr>
+      <w:r>
+        <w:t>Start the Web UI server using the following commands</w:t>
+      </w:r>
+    </w:p>
+    <w:p>
+      <w:pPr>
+        <w:pStyle w:val="ListParagraph"/>
+        <w:numPr>
+          <w:ilvl w:val="1"/>
+          <w:numId w:val="18"/>
+        </w:numPr>
+        <w:ind w:left="1260"/>
+      </w:pPr>
+      <w:r>
+        <w:t>cd FoodChain/FoodChain-app</w:t>
+      </w:r>
+    </w:p>
+    <w:p>
+      <w:pPr>
+        <w:pStyle w:val="ListParagraph"/>
+        <w:numPr>
+          <w:ilvl w:val="1"/>
+          <w:numId w:val="18"/>
+        </w:numPr>
+        <w:ind w:left="1260"/>
+      </w:pPr>
+      <w:proofErr w:type="spellStart"/>
+      <w:r>
+        <w:t>npm</w:t>
+      </w:r>
+      <w:proofErr w:type="spellEnd"/>
+      <w:r>
+        <w:t xml:space="preserve"> install</w:t>
+      </w:r>
+    </w:p>
+    <w:p>
+      <w:pPr>
+        <w:pStyle w:val="ListParagraph"/>
+        <w:numPr>
+          <w:ilvl w:val="1"/>
+          <w:numId w:val="18"/>
+        </w:numPr>
+        <w:ind w:left="1260"/>
+      </w:pPr>
+      <w:proofErr w:type="spellStart"/>
+      <w:r>
+        <w:t>npm</w:t>
+      </w:r>
+      <w:proofErr w:type="spellEnd"/>
+      <w:r>
+        <w:t xml:space="preserve"> start</w:t>
+      </w:r>
+    </w:p>
+    <w:p>
+      <w:pPr>
+        <w:pStyle w:val="ListParagraph"/>
+        <w:numPr>
+          <w:ilvl w:val="0"/>
+          <w:numId w:val="18"/>
+        </w:numPr>
+      </w:pPr>
+      <w:r>
+        <w:t>Navigate to localhost:3010 in a web browser</w:t>
+      </w:r>
+    </w:p>
+    <w:p>
+      <w:pPr>
+        <w:pStyle w:val="ListParagraph"/>
+        <w:numPr>
+          <w:ilvl w:val="0"/>
+          <w:numId w:val="18"/>
+        </w:numPr>
+      </w:pPr>
+      <w:r>
+        <w:t>For best experience open the development console (F12 in Chrome)</w:t>
+      </w:r>
+    </w:p>
+    <w:p>
+      <w:pPr>
+        <w:ind w:firstLine="0"/>
+      </w:pPr>
+      <w:r>
+        <w:br w:type="page"/>
+      </w:r>
+    </w:p>
+    <w:p>
+      <w:pPr>
+        <w:pStyle w:val="Heading2"/>
+      </w:pPr>
+      <w:r>
+        <w:lastRenderedPageBreak/>
+        <w:t>Using the Web UI</w:t>
+      </w:r>
+    </w:p>
+    <w:p>
+      <w:pPr>
+        <w:ind w:firstLine="0"/>
+      </w:pPr>
+      <w:r>
+        <w:t>Once you’ve completed the setup steps above</w:t>
+      </w:r>
+      <w:r>
+        <w:t xml:space="preserve"> the system is ready to be tested and there are a few key details to note</w:t>
+      </w:r>
+    </w:p>
+    <w:p>
+      <w:pPr>
+        <w:pStyle w:val="Heading3"/>
+      </w:pPr>
+      <w:r>
+        <w:t>Using Different Accounts</w:t>
+      </w:r>
+    </w:p>
+    <w:p>
+      <w:pPr>
+        <w:ind w:firstLine="0"/>
+      </w:pPr>
+      <w:r>
+        <w:t xml:space="preserve">When using the FoodChain application, all function calls are </w:t>
+      </w:r>
+      <w:r>
+        <w:t xml:space="preserve">performed as the currently selected account in </w:t>
+      </w:r>
+      <w:proofErr w:type="spellStart"/>
+      <w:r>
+        <w:t>MetaMask</w:t>
+      </w:r>
+      <w:proofErr w:type="spellEnd"/>
+      <w:r>
+        <w:t xml:space="preserve">.  To switch between accounts the user must open </w:t>
+      </w:r>
+      <w:proofErr w:type="spellStart"/>
+      <w:r>
+        <w:t>MetaMask</w:t>
+      </w:r>
+      <w:proofErr w:type="spellEnd"/>
+      <w:r>
+        <w:t xml:space="preserve"> and select a different account from the dropdown list. I recommend keeping the </w:t>
+      </w:r>
+      <w:proofErr w:type="spellStart"/>
+      <w:r>
+        <w:t>MetaMask</w:t>
+      </w:r>
+      <w:proofErr w:type="spellEnd"/>
+      <w:r>
+        <w:t xml:space="preserve"> dashboard open in a separate tab to allow quick switching between accounts.</w:t>
+      </w:r>
+    </w:p>
+    <w:p>
+      <w:pPr>
+        <w:pStyle w:val="Heading3"/>
+      </w:pPr>
+      <w:r>
+        <w:t>Setting up the Poll</w:t>
+      </w:r>
+    </w:p>
+    <w:p>
+      <w:pPr>
+        <w:ind w:firstLine="0"/>
+      </w:pPr>
+      <w:r>
+        <w:t xml:space="preserve">Once the contract is deployed the FoodChain organizer will need to open the poll and invite other users to vote. </w:t>
       </w:r>
       <w:r>
         <w:rPr>
-          <w:noProof/>
+          <w:b/>
         </w:rPr>
-        <w:t>4</w:t>
+        <w:t xml:space="preserve">This can only be done by </w:t>
       </w:r>
       <w:r>
         <w:rPr>
-          <w:noProof/>
+          <w:b/>
         </w:rPr>
-        <w:fldChar w:fldCharType="end"/>
-      </w:r>
-      <w:bookmarkEnd w:id="11"/>
-      <w:r>
-        <w:t>: Remix IDE Contract Interface</w:t>
+        <w:t>Account1</w:t>
+      </w:r>
+      <w:r>
+        <w:t xml:space="preserve"> as they are the organizer of the poll</w:t>
+      </w:r>
+      <w:r>
+        <w:t xml:space="preserve"> and deployed the contract originally</w:t>
+      </w:r>
+      <w:r>
+        <w:t xml:space="preserve">. </w:t>
+      </w:r>
+      <w:r>
+        <w:t>They are also the only account</w:t>
+      </w:r>
+      <w:r>
+        <w:t xml:space="preserve"> </w:t>
+      </w:r>
+      <w:r>
+        <w:t xml:space="preserve">who can close the poll. All actions in the “Poll Controls” tile must be performed with Account1 selected in </w:t>
+      </w:r>
+      <w:proofErr w:type="spellStart"/>
+      <w:r>
+        <w:t>MetaMask</w:t>
+      </w:r>
+      <w:proofErr w:type="spellEnd"/>
+      <w:r>
+        <w:t xml:space="preserve"> to function as expected.</w:t>
+      </w:r>
+    </w:p>
+    <w:p>
+      <w:pPr>
+        <w:pStyle w:val="Heading2"/>
+      </w:pPr>
+      <w:r>
+        <w:t>Recommended Testing Steps</w:t>
+      </w:r>
+    </w:p>
+    <w:p>
+      <w:pPr>
+        <w:ind w:firstLine="0"/>
+      </w:pPr>
+      <w:r>
+        <w:t>The following is a recommended test procedure which should validate the majority of the FoodChain functionality.</w:t>
+      </w:r>
+      <w:r>
+        <w:t xml:space="preserve"> Please keep the development console open during this process (press F12 in Chrome) as it will provide positive and negative feedback for each action. Any red text in the console indicates that you’ve done something wrong.</w:t>
+      </w:r>
+    </w:p>
+    <w:p>
+      <w:pPr>
+        <w:pStyle w:val="ListParagraph"/>
+        <w:numPr>
+          <w:ilvl w:val="0"/>
+          <w:numId w:val="20"/>
+        </w:numPr>
+        <w:ind w:left="540"/>
+      </w:pPr>
+      <w:r>
+        <w:t xml:space="preserve">Select Account1 in </w:t>
+      </w:r>
+      <w:proofErr w:type="spellStart"/>
+      <w:r>
+        <w:t>MetaMask</w:t>
+      </w:r>
+      <w:proofErr w:type="spellEnd"/>
+    </w:p>
+    <w:p>
+      <w:pPr>
+        <w:pStyle w:val="ListParagraph"/>
+        <w:numPr>
+          <w:ilvl w:val="0"/>
+          <w:numId w:val="20"/>
+        </w:numPr>
+        <w:ind w:left="540"/>
+      </w:pPr>
+      <w:r>
+        <w:t>Enter a duration for the poll</w:t>
+      </w:r>
+      <w:r>
+        <w:t xml:space="preserve"> – for example 1000 seconds -- and press “Open Poll”</w:t>
+      </w:r>
+    </w:p>
+    <w:p>
+      <w:pPr>
+        <w:pStyle w:val="ListParagraph"/>
+        <w:numPr>
+          <w:ilvl w:val="0"/>
+          <w:numId w:val="20"/>
+        </w:numPr>
+        <w:ind w:left="540"/>
+      </w:pPr>
+      <w:r>
+        <w:t>Select an account address from the dropdown and turn the “Veto Allowed” slider to on</w:t>
+      </w:r>
+    </w:p>
+    <w:p>
+      <w:pPr>
+        <w:pStyle w:val="ListParagraph"/>
+        <w:numPr>
+          <w:ilvl w:val="0"/>
+          <w:numId w:val="20"/>
+        </w:numPr>
+        <w:ind w:left="540"/>
+      </w:pPr>
+      <w:r>
+        <w:t>Press “Invite” to invite that account to the poll and register them as an allowed voter</w:t>
+      </w:r>
+    </w:p>
+    <w:p>
+      <w:pPr>
+        <w:pStyle w:val="ListParagraph"/>
+        <w:numPr>
+          <w:ilvl w:val="0"/>
+          <w:numId w:val="20"/>
+        </w:numPr>
+        <w:ind w:left="540"/>
+      </w:pPr>
+      <w:r>
+        <w:t xml:space="preserve">Switch to the account in </w:t>
+      </w:r>
+      <w:proofErr w:type="spellStart"/>
+      <w:r>
+        <w:t>MetaMask</w:t>
+      </w:r>
+      <w:proofErr w:type="spellEnd"/>
+      <w:r>
+        <w:t xml:space="preserve"> which corresponds to the invited address</w:t>
+      </w:r>
+    </w:p>
+    <w:p>
+      <w:pPr>
+        <w:pStyle w:val="ListParagraph"/>
+        <w:numPr>
+          <w:ilvl w:val="0"/>
+          <w:numId w:val="20"/>
+        </w:numPr>
+        <w:ind w:left="540"/>
+      </w:pPr>
+      <w:r>
+        <w:t xml:space="preserve">With that account active in </w:t>
+      </w:r>
+      <w:proofErr w:type="spellStart"/>
+      <w:r>
+        <w:t>MetaMask</w:t>
+      </w:r>
+      <w:proofErr w:type="spellEnd"/>
+      <w:r>
+        <w:t xml:space="preserve"> toggle the “Will Attend” slider on and click “RSVP.” This indicates the voter’s intention to attend dinner</w:t>
+      </w:r>
+    </w:p>
+    <w:p>
+      <w:pPr>
+        <w:pStyle w:val="ListParagraph"/>
+        <w:numPr>
+          <w:ilvl w:val="0"/>
+          <w:numId w:val="20"/>
+        </w:numPr>
+        <w:ind w:left="540"/>
+      </w:pPr>
+      <w:r>
+        <w:t>Enter your votes in the “Vote” tile. The text boxes should each contain only one number in the range 0-3 and no number should appear twice. For example</w:t>
+      </w:r>
+      <w:r>
+        <w:t>,</w:t>
+      </w:r>
+      <w:r>
+        <w:t xml:space="preserve"> the four textboxes could contain [2, 1, 3, 0] but </w:t>
+      </w:r>
+      <w:r>
+        <w:t xml:space="preserve">should </w:t>
+      </w:r>
+      <w:r>
+        <w:t>not</w:t>
+      </w:r>
+      <w:r>
+        <w:t xml:space="preserve"> contain </w:t>
+      </w:r>
+      <w:r>
+        <w:t>[</w:t>
+      </w:r>
+      <w:r>
+        <w:t>2, 1, 3, 4</w:t>
+      </w:r>
+      <w:r>
+        <w:t>]</w:t>
+      </w:r>
+      <w:r>
+        <w:t xml:space="preserve"> or [2, 2, 1, 1]</w:t>
+      </w:r>
+    </w:p>
+    <w:p>
+      <w:pPr>
+        <w:pStyle w:val="ListParagraph"/>
+        <w:numPr>
+          <w:ilvl w:val="0"/>
+          <w:numId w:val="20"/>
+        </w:numPr>
+        <w:ind w:left="540"/>
+      </w:pPr>
+      <w:r>
+        <w:t>Press “Vote”</w:t>
+      </w:r>
+    </w:p>
+    <w:p>
+      <w:pPr>
+        <w:pStyle w:val="ListParagraph"/>
+        <w:numPr>
+          <w:ilvl w:val="0"/>
+          <w:numId w:val="20"/>
+        </w:numPr>
+        <w:ind w:left="540"/>
+      </w:pPr>
+      <w:r>
+        <w:t>Scroll to the bottom of the page and press “Check Current Winner.” You should see that proposal corresponding to your first vote entry has won.</w:t>
+      </w:r>
+    </w:p>
+    <w:p>
+      <w:pPr>
+        <w:pStyle w:val="ListParagraph"/>
+        <w:numPr>
+          <w:ilvl w:val="0"/>
+          <w:numId w:val="20"/>
+        </w:numPr>
+        <w:ind w:left="540"/>
+      </w:pPr>
+      <w:r>
+        <w:t xml:space="preserve">Go to the “Veto” tile and enter the number of your first vote (the ID of the proposal that just won) and </w:t>
+      </w:r>
+      <w:r>
+        <w:t xml:space="preserve">press the “Veto” button. This </w:t>
+      </w:r>
+      <w:proofErr w:type="spellStart"/>
+      <w:r>
+        <w:t>vetos</w:t>
+      </w:r>
+      <w:proofErr w:type="spellEnd"/>
+      <w:r>
+        <w:t xml:space="preserve"> the current winning option.</w:t>
+      </w:r>
+    </w:p>
+    <w:p>
+      <w:pPr>
+        <w:pStyle w:val="ListParagraph"/>
+        <w:numPr>
+          <w:ilvl w:val="0"/>
+          <w:numId w:val="20"/>
+        </w:numPr>
+        <w:ind w:left="540"/>
+      </w:pPr>
+      <w:r>
+        <w:t>Press “Check Winning Option” again. You should observe that your first choice has been eliminated, and you’re second choice is now the winner</w:t>
       </w:r>
     </w:p>
     <w:sectPr>
@@ -2796,6 +3283,119 @@
     </w:lvl>
   </w:abstractNum>
   <w:abstractNum w:abstractNumId="11" w15:restartNumberingAfterBreak="0">
+    <w:nsid w:val="47D27588"/>
+    <w:multiLevelType w:val="hybridMultilevel"/>
+    <w:tmpl w:val="6448B4CA"/>
+    <w:lvl w:ilvl="0" w:tplc="04090001">
+      <w:start w:val="1"/>
+      <w:numFmt w:val="bullet"/>
+      <w:lvlText w:val=""/>
+      <w:lvlJc w:val="left"/>
+      <w:pPr>
+        <w:ind w:left="720" w:hanging="360"/>
+      </w:pPr>
+      <w:rPr>
+        <w:rFonts w:ascii="Symbol" w:hAnsi="Symbol" w:hint="default"/>
+      </w:rPr>
+    </w:lvl>
+    <w:lvl w:ilvl="1" w:tplc="04090003" w:tentative="1">
+      <w:start w:val="1"/>
+      <w:numFmt w:val="bullet"/>
+      <w:lvlText w:val="o"/>
+      <w:lvlJc w:val="left"/>
+      <w:pPr>
+        <w:ind w:left="1440" w:hanging="360"/>
+      </w:pPr>
+      <w:rPr>
+        <w:rFonts w:ascii="Courier New" w:hAnsi="Courier New" w:cs="Courier New" w:hint="default"/>
+      </w:rPr>
+    </w:lvl>
+    <w:lvl w:ilvl="2" w:tplc="04090005" w:tentative="1">
+      <w:start w:val="1"/>
+      <w:numFmt w:val="bullet"/>
+      <w:lvlText w:val=""/>
+      <w:lvlJc w:val="left"/>
+      <w:pPr>
+        <w:ind w:left="2160" w:hanging="360"/>
+      </w:pPr>
+      <w:rPr>
+        <w:rFonts w:ascii="Wingdings" w:hAnsi="Wingdings" w:hint="default"/>
+      </w:rPr>
+    </w:lvl>
+    <w:lvl w:ilvl="3" w:tplc="04090001" w:tentative="1">
+      <w:start w:val="1"/>
+      <w:numFmt w:val="bullet"/>
+      <w:lvlText w:val=""/>
+      <w:lvlJc w:val="left"/>
+      <w:pPr>
+        <w:ind w:left="2880" w:hanging="360"/>
+      </w:pPr>
+      <w:rPr>
+        <w:rFonts w:ascii="Symbol" w:hAnsi="Symbol" w:hint="default"/>
+      </w:rPr>
+    </w:lvl>
+    <w:lvl w:ilvl="4" w:tplc="04090003" w:tentative="1">
+      <w:start w:val="1"/>
+      <w:numFmt w:val="bullet"/>
+      <w:lvlText w:val="o"/>
+      <w:lvlJc w:val="left"/>
+      <w:pPr>
+        <w:ind w:left="3600" w:hanging="360"/>
+      </w:pPr>
+      <w:rPr>
+        <w:rFonts w:ascii="Courier New" w:hAnsi="Courier New" w:cs="Courier New" w:hint="default"/>
+      </w:rPr>
+    </w:lvl>
+    <w:lvl w:ilvl="5" w:tplc="04090005" w:tentative="1">
+      <w:start w:val="1"/>
+      <w:numFmt w:val="bullet"/>
+      <w:lvlText w:val=""/>
+      <w:lvlJc w:val="left"/>
+      <w:pPr>
+        <w:ind w:left="4320" w:hanging="360"/>
+      </w:pPr>
+      <w:rPr>
+        <w:rFonts w:ascii="Wingdings" w:hAnsi="Wingdings" w:hint="default"/>
+      </w:rPr>
+    </w:lvl>
+    <w:lvl w:ilvl="6" w:tplc="04090001" w:tentative="1">
+      <w:start w:val="1"/>
+      <w:numFmt w:val="bullet"/>
+      <w:lvlText w:val=""/>
+      <w:lvlJc w:val="left"/>
+      <w:pPr>
+        <w:ind w:left="5040" w:hanging="360"/>
+      </w:pPr>
+      <w:rPr>
+        <w:rFonts w:ascii="Symbol" w:hAnsi="Symbol" w:hint="default"/>
+      </w:rPr>
+    </w:lvl>
+    <w:lvl w:ilvl="7" w:tplc="04090003" w:tentative="1">
+      <w:start w:val="1"/>
+      <w:numFmt w:val="bullet"/>
+      <w:lvlText w:val="o"/>
+      <w:lvlJc w:val="left"/>
+      <w:pPr>
+        <w:ind w:left="5760" w:hanging="360"/>
+      </w:pPr>
+      <w:rPr>
+        <w:rFonts w:ascii="Courier New" w:hAnsi="Courier New" w:cs="Courier New" w:hint="default"/>
+      </w:rPr>
+    </w:lvl>
+    <w:lvl w:ilvl="8" w:tplc="04090005" w:tentative="1">
+      <w:start w:val="1"/>
+      <w:numFmt w:val="bullet"/>
+      <w:lvlText w:val=""/>
+      <w:lvlJc w:val="left"/>
+      <w:pPr>
+        <w:ind w:left="6480" w:hanging="360"/>
+      </w:pPr>
+      <w:rPr>
+        <w:rFonts w:ascii="Wingdings" w:hAnsi="Wingdings" w:hint="default"/>
+      </w:rPr>
+    </w:lvl>
+  </w:abstractNum>
+  <w:abstractNum w:abstractNumId="12" w15:restartNumberingAfterBreak="0">
     <w:nsid w:val="4E1303A1"/>
     <w:multiLevelType w:val="hybridMultilevel"/>
     <w:tmpl w:val="0D52592E"/>
@@ -2884,7 +3484,179 @@
       </w:pPr>
     </w:lvl>
   </w:abstractNum>
-  <w:abstractNum w:abstractNumId="12" w15:restartNumberingAfterBreak="0">
+  <w:abstractNum w:abstractNumId="13" w15:restartNumberingAfterBreak="0">
+    <w:nsid w:val="56EB2C28"/>
+    <w:multiLevelType w:val="hybridMultilevel"/>
+    <w:tmpl w:val="699276FE"/>
+    <w:lvl w:ilvl="0" w:tplc="0409000F">
+      <w:start w:val="1"/>
+      <w:numFmt w:val="decimal"/>
+      <w:lvlText w:val="%1."/>
+      <w:lvlJc w:val="left"/>
+      <w:pPr>
+        <w:ind w:left="720" w:hanging="360"/>
+      </w:pPr>
+    </w:lvl>
+    <w:lvl w:ilvl="1" w:tplc="04090019">
+      <w:start w:val="1"/>
+      <w:numFmt w:val="lowerLetter"/>
+      <w:lvlText w:val="%2."/>
+      <w:lvlJc w:val="left"/>
+      <w:pPr>
+        <w:ind w:left="1440" w:hanging="360"/>
+      </w:pPr>
+    </w:lvl>
+    <w:lvl w:ilvl="2" w:tplc="0409001B" w:tentative="1">
+      <w:start w:val="1"/>
+      <w:numFmt w:val="lowerRoman"/>
+      <w:lvlText w:val="%3."/>
+      <w:lvlJc w:val="right"/>
+      <w:pPr>
+        <w:ind w:left="2160" w:hanging="180"/>
+      </w:pPr>
+    </w:lvl>
+    <w:lvl w:ilvl="3" w:tplc="0409000F" w:tentative="1">
+      <w:start w:val="1"/>
+      <w:numFmt w:val="decimal"/>
+      <w:lvlText w:val="%4."/>
+      <w:lvlJc w:val="left"/>
+      <w:pPr>
+        <w:ind w:left="2880" w:hanging="360"/>
+      </w:pPr>
+    </w:lvl>
+    <w:lvl w:ilvl="4" w:tplc="04090019" w:tentative="1">
+      <w:start w:val="1"/>
+      <w:numFmt w:val="lowerLetter"/>
+      <w:lvlText w:val="%5."/>
+      <w:lvlJc w:val="left"/>
+      <w:pPr>
+        <w:ind w:left="3600" w:hanging="360"/>
+      </w:pPr>
+    </w:lvl>
+    <w:lvl w:ilvl="5" w:tplc="0409001B" w:tentative="1">
+      <w:start w:val="1"/>
+      <w:numFmt w:val="lowerRoman"/>
+      <w:lvlText w:val="%6."/>
+      <w:lvlJc w:val="right"/>
+      <w:pPr>
+        <w:ind w:left="4320" w:hanging="180"/>
+      </w:pPr>
+    </w:lvl>
+    <w:lvl w:ilvl="6" w:tplc="0409000F" w:tentative="1">
+      <w:start w:val="1"/>
+      <w:numFmt w:val="decimal"/>
+      <w:lvlText w:val="%7."/>
+      <w:lvlJc w:val="left"/>
+      <w:pPr>
+        <w:ind w:left="5040" w:hanging="360"/>
+      </w:pPr>
+    </w:lvl>
+    <w:lvl w:ilvl="7" w:tplc="04090019" w:tentative="1">
+      <w:start w:val="1"/>
+      <w:numFmt w:val="lowerLetter"/>
+      <w:lvlText w:val="%8."/>
+      <w:lvlJc w:val="left"/>
+      <w:pPr>
+        <w:ind w:left="5760" w:hanging="360"/>
+      </w:pPr>
+    </w:lvl>
+    <w:lvl w:ilvl="8" w:tplc="0409001B" w:tentative="1">
+      <w:start w:val="1"/>
+      <w:numFmt w:val="lowerRoman"/>
+      <w:lvlText w:val="%9."/>
+      <w:lvlJc w:val="right"/>
+      <w:pPr>
+        <w:ind w:left="6480" w:hanging="180"/>
+      </w:pPr>
+    </w:lvl>
+  </w:abstractNum>
+  <w:abstractNum w:abstractNumId="14" w15:restartNumberingAfterBreak="0">
+    <w:nsid w:val="64207C05"/>
+    <w:multiLevelType w:val="hybridMultilevel"/>
+    <w:tmpl w:val="4568F76E"/>
+    <w:lvl w:ilvl="0" w:tplc="0409000F">
+      <w:start w:val="1"/>
+      <w:numFmt w:val="decimal"/>
+      <w:lvlText w:val="%1."/>
+      <w:lvlJc w:val="left"/>
+      <w:pPr>
+        <w:ind w:left="720" w:hanging="360"/>
+      </w:pPr>
+    </w:lvl>
+    <w:lvl w:ilvl="1" w:tplc="04090019" w:tentative="1">
+      <w:start w:val="1"/>
+      <w:numFmt w:val="lowerLetter"/>
+      <w:lvlText w:val="%2."/>
+      <w:lvlJc w:val="left"/>
+      <w:pPr>
+        <w:ind w:left="1440" w:hanging="360"/>
+      </w:pPr>
+    </w:lvl>
+    <w:lvl w:ilvl="2" w:tplc="0409001B" w:tentative="1">
+      <w:start w:val="1"/>
+      <w:numFmt w:val="lowerRoman"/>
+      <w:lvlText w:val="%3."/>
+      <w:lvlJc w:val="right"/>
+      <w:pPr>
+        <w:ind w:left="2160" w:hanging="180"/>
+      </w:pPr>
+    </w:lvl>
+    <w:lvl w:ilvl="3" w:tplc="0409000F" w:tentative="1">
+      <w:start w:val="1"/>
+      <w:numFmt w:val="decimal"/>
+      <w:lvlText w:val="%4."/>
+      <w:lvlJc w:val="left"/>
+      <w:pPr>
+        <w:ind w:left="2880" w:hanging="360"/>
+      </w:pPr>
+    </w:lvl>
+    <w:lvl w:ilvl="4" w:tplc="04090019" w:tentative="1">
+      <w:start w:val="1"/>
+      <w:numFmt w:val="lowerLetter"/>
+      <w:lvlText w:val="%5."/>
+      <w:lvlJc w:val="left"/>
+      <w:pPr>
+        <w:ind w:left="3600" w:hanging="360"/>
+      </w:pPr>
+    </w:lvl>
+    <w:lvl w:ilvl="5" w:tplc="0409001B" w:tentative="1">
+      <w:start w:val="1"/>
+      <w:numFmt w:val="lowerRoman"/>
+      <w:lvlText w:val="%6."/>
+      <w:lvlJc w:val="right"/>
+      <w:pPr>
+        <w:ind w:left="4320" w:hanging="180"/>
+      </w:pPr>
+    </w:lvl>
+    <w:lvl w:ilvl="6" w:tplc="0409000F" w:tentative="1">
+      <w:start w:val="1"/>
+      <w:numFmt w:val="decimal"/>
+      <w:lvlText w:val="%7."/>
+      <w:lvlJc w:val="left"/>
+      <w:pPr>
+        <w:ind w:left="5040" w:hanging="360"/>
+      </w:pPr>
+    </w:lvl>
+    <w:lvl w:ilvl="7" w:tplc="04090019" w:tentative="1">
+      <w:start w:val="1"/>
+      <w:numFmt w:val="lowerLetter"/>
+      <w:lvlText w:val="%8."/>
+      <w:lvlJc w:val="left"/>
+      <w:pPr>
+        <w:ind w:left="5760" w:hanging="360"/>
+      </w:pPr>
+    </w:lvl>
+    <w:lvl w:ilvl="8" w:tplc="0409001B" w:tentative="1">
+      <w:start w:val="1"/>
+      <w:numFmt w:val="lowerRoman"/>
+      <w:lvlText w:val="%9."/>
+      <w:lvlJc w:val="right"/>
+      <w:pPr>
+        <w:ind w:left="6480" w:hanging="180"/>
+      </w:pPr>
+    </w:lvl>
+  </w:abstractNum>
+  <w:abstractNum w:abstractNumId="15" w15:restartNumberingAfterBreak="0">
     <w:nsid w:val="74CD1B06"/>
     <w:multiLevelType w:val="hybridMultilevel"/>
     <w:tmpl w:val="FB847AF8"/>
@@ -2973,7 +3745,7 @@
       </w:pPr>
     </w:lvl>
   </w:abstractNum>
-  <w:abstractNum w:abstractNumId="13" w15:restartNumberingAfterBreak="0">
+  <w:abstractNum w:abstractNumId="16" w15:restartNumberingAfterBreak="0">
     <w:nsid w:val="7D6D1244"/>
     <w:multiLevelType w:val="multilevel"/>
     <w:tmpl w:val="F59E377C"/>
@@ -3095,25 +3867,25 @@
     </w:lvl>
   </w:abstractNum>
   <w:num w:numId="1">
-    <w:abstractNumId w:val="11"/>
+    <w:abstractNumId w:val="12"/>
   </w:num>
   <w:num w:numId="2">
     <w:abstractNumId w:val="8"/>
   </w:num>
   <w:num w:numId="3">
-    <w:abstractNumId w:val="12"/>
+    <w:abstractNumId w:val="15"/>
   </w:num>
   <w:num w:numId="4">
     <w:abstractNumId w:val="0"/>
   </w:num>
   <w:num w:numId="5">
-    <w:abstractNumId w:val="13"/>
+    <w:abstractNumId w:val="16"/>
   </w:num>
   <w:num w:numId="6">
     <w:abstractNumId w:val="9"/>
   </w:num>
   <w:num w:numId="7">
-    <w:abstractNumId w:val="13"/>
+    <w:abstractNumId w:val="16"/>
     <w:lvlOverride w:ilvl="0">
       <w:startOverride w:val="1"/>
     </w:lvlOverride>
@@ -3122,7 +3894,7 @@
     </w:lvlOverride>
   </w:num>
   <w:num w:numId="8">
-    <w:abstractNumId w:val="13"/>
+    <w:abstractNumId w:val="16"/>
     <w:lvlOverride w:ilvl="0">
       <w:startOverride w:val="1"/>
     </w:lvlOverride>
@@ -3183,6 +3955,15 @@
   </w:num>
   <w:num w:numId="17">
     <w:abstractNumId w:val="1"/>
+  </w:num>
+  <w:num w:numId="18">
+    <w:abstractNumId w:val="13"/>
+  </w:num>
+  <w:num w:numId="19">
+    <w:abstractNumId w:val="11"/>
+  </w:num>
+  <w:num w:numId="20">
+    <w:abstractNumId w:val="14"/>
   </w:num>
 </w:numbering>
 </file>
@@ -3310,6 +4091,7 @@
     <w:lsdException w:name="HTML Sample" w:semiHidden="1" w:unhideWhenUsed="1"/>
     <w:lsdException w:name="HTML Typewriter" w:semiHidden="1" w:unhideWhenUsed="1"/>
     <w:lsdException w:name="HTML Variable" w:semiHidden="1" w:unhideWhenUsed="1"/>
+    <w:lsdException w:name="Normal Table" w:semiHidden="1" w:unhideWhenUsed="1"/>
     <w:lsdException w:name="annotation subject" w:semiHidden="1" w:unhideWhenUsed="1"/>
     <w:lsdException w:name="No List" w:semiHidden="1" w:unhideWhenUsed="1"/>
     <w:lsdException w:name="Outline List 1" w:semiHidden="1" w:unhideWhenUsed="1"/>
@@ -3353,8 +4135,10 @@
     <w:lsdException w:name="Table Elegant" w:semiHidden="1" w:unhideWhenUsed="1"/>
     <w:lsdException w:name="Table Professional" w:semiHidden="1" w:unhideWhenUsed="1"/>
     <w:lsdException w:name="Table Subtle 1" w:semiHidden="1" w:unhideWhenUsed="1"/>
+    <w:lsdException w:name="Table Subtle 2" w:semiHidden="1" w:unhideWhenUsed="1"/>
     <w:lsdException w:name="Table Web 1" w:semiHidden="1" w:unhideWhenUsed="1"/>
     <w:lsdException w:name="Table Web 2" w:semiHidden="1" w:unhideWhenUsed="1"/>
+    <w:lsdException w:name="Table Web 3" w:semiHidden="1" w:unhideWhenUsed="1"/>
     <w:lsdException w:name="Balloon Text" w:semiHidden="1" w:unhideWhenUsed="1"/>
     <w:lsdException w:name="Table Grid" w:uiPriority="39"/>
     <w:lsdException w:name="Table Theme" w:semiHidden="1" w:unhideWhenUsed="1"/>
@@ -4519,7 +5303,7 @@
 </file>
 
 <file path=customXml/itemProps1.xml><?xml version="1.0" encoding="utf-8"?>
-<ds:datastoreItem xmlns:ds="http://schemas.openxmlformats.org/officeDocument/2006/customXml" ds:itemID="{D37E0D67-1C46-481A-B259-1FF83DDB9D64}">
+<ds:datastoreItem xmlns:ds="http://schemas.openxmlformats.org/officeDocument/2006/customXml" ds:itemID="{484708E7-C58C-4376-B86D-12CA3EF4E920}">
   <ds:schemaRefs>
     <ds:schemaRef ds:uri="http://schemas.openxmlformats.org/officeDocument/2006/bibliography"/>
   </ds:schemaRefs>

</xml_diff>